<commit_message>
modif instructions word document
</commit_message>
<xml_diff>
--- a/LGC_Motiv_task/task_INSTRUCTIONS.docx
+++ b/LGC_Motiv_task/task_INSTRUCTIONS.docx
@@ -1,6 +1,6 @@
 
 <file path=word/document.xml><?xml version="1.0" encoding="utf-8"?>
-<w:document xmlns:wpc="http://schemas.microsoft.com/office/word/2010/wordprocessingCanvas" xmlns:cx="http://schemas.microsoft.com/office/drawing/2014/chartex" xmlns:cx1="http://schemas.microsoft.com/office/drawing/2015/9/8/chartex" xmlns:cx2="http://schemas.microsoft.com/office/drawing/2015/10/21/chartex" xmlns:cx3="http://schemas.microsoft.com/office/drawing/2016/5/9/chartex" xmlns:cx4="http://schemas.microsoft.com/office/drawing/2016/5/10/chartex" xmlns:cx5="http://schemas.microsoft.com/office/drawing/2016/5/11/chartex" xmlns:cx6="http://schemas.microsoft.com/office/drawing/2016/5/12/chartex" xmlns:cx7="http://schemas.microsoft.com/office/drawing/2016/5/13/chartex" xmlns:cx8="http://schemas.microsoft.com/office/drawing/2016/5/14/chartex" xmlns:mc="http://schemas.openxmlformats.org/markup-compatibility/2006" xmlns:aink="http://schemas.microsoft.com/office/drawing/2016/ink" xmlns:am3d="http://schemas.microsoft.com/office/drawing/2017/model3d" xmlns:o="urn:schemas-microsoft-com:office:office" xmlns:r="http://schemas.openxmlformats.org/officeDocument/2006/relationships" xmlns:m="http://schemas.openxmlformats.org/officeDocument/2006/math" xmlns:v="urn:schemas-microsoft-com:vml" xmlns:wp14="http://schemas.microsoft.com/office/word/2010/wordprocessingDrawing" xmlns:wp="http://schemas.openxmlformats.org/drawingml/2006/wordprocessingDrawing" xmlns:w10="urn:schemas-microsoft-com:office:word" xmlns:w="http://schemas.openxmlformats.org/wordprocessingml/2006/main" xmlns:w14="http://schemas.microsoft.com/office/word/2010/wordml" xmlns:w15="http://schemas.microsoft.com/office/word/2012/wordml" xmlns:w16cex="http://schemas.microsoft.com/office/word/2018/wordml/cex" xmlns:w16cid="http://schemas.microsoft.com/office/word/2016/wordml/cid" xmlns:w16="http://schemas.microsoft.com/office/word/2018/wordml" xmlns:w16sdtdh="http://schemas.microsoft.com/office/word/2020/wordml/sdtdatahash" xmlns:w16se="http://schemas.microsoft.com/office/word/2015/wordml/symex" xmlns:wpg="http://schemas.microsoft.com/office/word/2010/wordprocessingGroup" xmlns:wpi="http://schemas.microsoft.com/office/word/2010/wordprocessingInk" xmlns:wne="http://schemas.microsoft.com/office/word/2006/wordml" xmlns:wps="http://schemas.microsoft.com/office/word/2010/wordprocessingShape" mc:Ignorable="w14 w15 w16se w16cid w16 w16cex w16sdtdh wp14">
+<w:document xmlns:wpc="http://schemas.microsoft.com/office/word/2010/wordprocessingCanvas" xmlns:cx="http://schemas.microsoft.com/office/drawing/2014/chartex" xmlns:cx1="http://schemas.microsoft.com/office/drawing/2015/9/8/chartex" xmlns:cx2="http://schemas.microsoft.com/office/drawing/2015/10/21/chartex" xmlns:cx3="http://schemas.microsoft.com/office/drawing/2016/5/9/chartex" xmlns:cx4="http://schemas.microsoft.com/office/drawing/2016/5/10/chartex" xmlns:cx5="http://schemas.microsoft.com/office/drawing/2016/5/11/chartex" xmlns:cx6="http://schemas.microsoft.com/office/drawing/2016/5/12/chartex" xmlns:cx7="http://schemas.microsoft.com/office/drawing/2016/5/13/chartex" xmlns:cx8="http://schemas.microsoft.com/office/drawing/2016/5/14/chartex" xmlns:mc="http://schemas.openxmlformats.org/markup-compatibility/2006" xmlns:aink="http://schemas.microsoft.com/office/drawing/2016/ink" xmlns:am3d="http://schemas.microsoft.com/office/drawing/2017/model3d" xmlns:o="urn:schemas-microsoft-com:office:office" xmlns:r="http://schemas.openxmlformats.org/officeDocument/2006/relationships" xmlns:m="http://schemas.openxmlformats.org/officeDocument/2006/math" xmlns:v="urn:schemas-microsoft-com:vml" xmlns:wp14="http://schemas.microsoft.com/office/word/2010/wordprocessingDrawing" xmlns:wp="http://schemas.openxmlformats.org/drawingml/2006/wordprocessingDrawing" xmlns:w10="urn:schemas-microsoft-com:office:word" xmlns:w="http://schemas.openxmlformats.org/wordprocessingml/2006/main" xmlns:w14="http://schemas.microsoft.com/office/word/2010/wordml" xmlns:w15="http://schemas.microsoft.com/office/word/2012/wordml" xmlns:w16cid="http://schemas.microsoft.com/office/word/2016/wordml/cid" xmlns:w16se="http://schemas.microsoft.com/office/word/2015/wordml/symex" xmlns:wpg="http://schemas.microsoft.com/office/word/2010/wordprocessingGroup" xmlns:wpi="http://schemas.microsoft.com/office/word/2010/wordprocessingInk" xmlns:wne="http://schemas.microsoft.com/office/word/2006/wordml" xmlns:wps="http://schemas.microsoft.com/office/word/2010/wordprocessingShape" mc:Ignorable="w14 w15 w16se w16cid wp14">
   <w:body>
     <w:p>
       <w:pPr>
@@ -48,7 +48,52 @@
         <w:rPr>
           <w:bCs/>
         </w:rPr>
-        <w:t xml:space="preserve">smes physiologiques et neuronaux sous-tendant les processus motivationnels restent méconnus. Cette campagne de recherche vise à mieux identifier ces mécanismes. Nous vous remercions de participer à cette expérience. Dans cette expérience, toutes vos décisions resteront codées. Vous recevrez 10 </w:t>
+        <w:t>smes physiologiques et neuronaux sous-tendant les processus motivationnels restent méconnus. Cette campagne de recherche vise à mieux identifier ces mécanismes. Nous vous remercions de participer à cette expérience. Dans cette expérience, toutes vos décisions resteront codées. Vous recevrez</w:t>
+      </w:r>
+      <w:del w:id="0" w:author="Barakat Arthur" w:date="2021-07-13T14:03:00Z">
+        <w:r>
+          <w:rPr>
+            <w:bCs/>
+          </w:rPr>
+          <w:delText xml:space="preserve"> 10 chf/heure ainsi que</w:delText>
+        </w:r>
+      </w:del>
+      <w:r>
+        <w:rPr>
+          <w:bCs/>
+        </w:rPr>
+        <w:t xml:space="preserve"> les gains liés à votre performance dans l’expérience (gains pouvant s’élever jusqu’à </w:t>
+      </w:r>
+      <w:ins w:id="1" w:author="Barakat Arthur" w:date="2021-07-13T15:44:00Z">
+        <w:r>
+          <w:rPr>
+            <w:bCs/>
+          </w:rPr>
+          <w:t>XXX</w:t>
+        </w:r>
+      </w:ins>
+      <w:commentRangeStart w:id="2"/>
+      <w:del w:id="3" w:author="Barakat Arthur" w:date="2021-07-13T14:17:00Z">
+        <w:r>
+          <w:rPr>
+            <w:bCs/>
+          </w:rPr>
+          <w:delText>4</w:delText>
+        </w:r>
+      </w:del>
+      <w:del w:id="4" w:author="Barakat Arthur" w:date="2021-07-13T14:18:00Z">
+        <w:r>
+          <w:rPr>
+            <w:bCs/>
+          </w:rPr>
+          <w:delText>0</w:delText>
+        </w:r>
+      </w:del>
+      <w:r>
+        <w:rPr>
+          <w:bCs/>
+        </w:rPr>
+        <w:t xml:space="preserve"> </w:t>
       </w:r>
       <w:proofErr w:type="spellStart"/>
       <w:r>
@@ -57,26 +102,55 @@
         </w:rPr>
         <w:t>chf</w:t>
       </w:r>
+      <w:commentRangeEnd w:id="2"/>
       <w:proofErr w:type="spellEnd"/>
       <w:r>
         <w:rPr>
-          <w:bCs/>
-        </w:rPr>
-        <w:t xml:space="preserve">/heure ainsi que les gains liés à votre performance dans l’expérience (gains pouvant s’élever jusqu’à 40 </w:t>
+          <w:rStyle w:val="CommentReference"/>
+        </w:rPr>
+        <w:commentReference w:id="2"/>
+      </w:r>
+      <w:r>
+        <w:rPr>
+          <w:bCs/>
+        </w:rPr>
+        <w:t xml:space="preserve">) par </w:t>
       </w:r>
       <w:proofErr w:type="spellStart"/>
-      <w:r>
-        <w:rPr>
-          <w:bCs/>
-        </w:rPr>
-        <w:t>chf</w:t>
-      </w:r>
-      <w:proofErr w:type="spellEnd"/>
-      <w:r>
-        <w:rPr>
-          <w:bCs/>
-        </w:rPr>
-        <w:t>) par virement au cours des prochains jours pour avoir participé à cette expérience.</w:t>
+      <w:ins w:id="5" w:author="Barakat Arthur" w:date="2021-07-13T15:44:00Z">
+        <w:r>
+          <w:rPr>
+            <w:bCs/>
+          </w:rPr>
+          <w:t>twint</w:t>
+        </w:r>
+        <w:proofErr w:type="spellEnd"/>
+        <w:r>
+          <w:rPr>
+            <w:bCs/>
+          </w:rPr>
+          <w:t xml:space="preserve"> </w:t>
+        </w:r>
+        <w:proofErr w:type="spellStart"/>
+        <w:r>
+          <w:rPr>
+            <w:bCs/>
+          </w:rPr>
+          <w:t>our</w:t>
+        </w:r>
+        <w:proofErr w:type="spellEnd"/>
+        <w:r>
+          <w:rPr>
+            <w:bCs/>
+          </w:rPr>
+          <w:t xml:space="preserve"> par </w:t>
+        </w:r>
+      </w:ins>
+      <w:r>
+        <w:rPr>
+          <w:bCs/>
+        </w:rPr>
+        <w:t>virement au cours des prochains jours pour avoir participé à cette expérience.</w:t>
       </w:r>
     </w:p>
     <w:p>
@@ -109,6 +183,7 @@
       <w:pPr>
         <w:jc w:val="both"/>
       </w:pPr>
+      <w:commentRangeStart w:id="6"/>
       <w:r>
         <w:t xml:space="preserve">Vous allez effectuer deux tâches. </w:t>
       </w:r>
@@ -118,10 +193,17 @@
       <w:r>
         <w:t xml:space="preserve"> vous allez répondre à plusieurs essais. Chaque essai se décomposera en deux phases :</w:t>
       </w:r>
-    </w:p>
-    <w:p>
-      <w:pPr>
-        <w:pStyle w:val="Paragraphedeliste"/>
+      <w:commentRangeEnd w:id="6"/>
+      <w:r>
+        <w:rPr>
+          <w:rStyle w:val="CommentReference"/>
+        </w:rPr>
+        <w:commentReference w:id="6"/>
+      </w:r>
+    </w:p>
+    <w:p>
+      <w:pPr>
+        <w:pStyle w:val="ListParagraph"/>
         <w:numPr>
           <w:ilvl w:val="0"/>
           <w:numId w:val="1"/>
@@ -159,28 +241,48 @@
         <w:t xml:space="preserve"> chaque essai, il vous sera demandé de choisir entre deux options. Chaque option sera associée à un montant d’argent et un effort à effectuer. Le montant d’argent sera soit un montant à gagner qui s’ajoutera à votre cumul de gains une fois l’effort effectué, soit un montant d’argent à perdre qui sera retiré de votre total</w:t>
       </w:r>
       <w:r>
-        <w:t>. Vous devrez à chaque fois l’option qui vous paraît préférable entre les deux options affichées à l’écran et votre degré de certitude dans votre choix. Les options varieront en termes de montants monétaires en jeu mais aussi en termes de difficulté de l’effort proposé. Pour répondre, vous aurez à votre disposition un boîtier de réponse avec quatre boutons. Les boutons vous permettront de dire si vous préférez : 1) l’option de gauche avec certitude, 2) l’option de gauche sans être sûr(e) de vous, 3) l’option de droite sans être sûr(e) de vous ou 4) l’option de droite en étant sûr(e) de vous.</w:t>
-      </w:r>
-    </w:p>
-    <w:p>
-      <w:pPr>
-        <w:jc w:val="both"/>
-      </w:pPr>
-      <w:r>
-        <w:t xml:space="preserve">Attention à ne pas trop tarder à faire votre choix ou cela sera considéré comme une erreur. Un message indiquant « Trop lent ! » apparaîtra alors à l’écran et vous perdrez 2 </w:t>
-      </w:r>
-      <w:proofErr w:type="spellStart"/>
-      <w:r>
-        <w:t>chf</w:t>
-      </w:r>
-      <w:proofErr w:type="spellEnd"/>
-      <w:r>
-        <w:t> !</w:t>
-      </w:r>
-    </w:p>
-    <w:p>
-      <w:pPr>
-        <w:pStyle w:val="Paragraphedeliste"/>
+        <w:t>. Vous devrez à chaque fois</w:t>
+      </w:r>
+      <w:ins w:id="7" w:author="Barakat Arthur" w:date="2021-07-13T14:20:00Z">
+        <w:r>
+          <w:t xml:space="preserve"> </w:t>
+        </w:r>
+      </w:ins>
+      <w:ins w:id="8" w:author="Barakat Arthur" w:date="2021-07-13T14:49:00Z">
+        <w:r>
+          <w:t>sélectionner</w:t>
+        </w:r>
+      </w:ins>
+      <w:r>
+        <w:t xml:space="preserve"> l’option qui vous paraît préférable entre les deux options affichées à l’écran et votre degré de certitude dans votre choix. Les options varieront en termes de montants monétaires en jeu mais aussi en termes de difficulté de l’effort proposé. Pour répondre, vous aurez à votre disposition un boîtier de réponse avec quatr</w:t>
+      </w:r>
+      <w:bookmarkStart w:id="9" w:name="_GoBack"/>
+      <w:bookmarkEnd w:id="9"/>
+      <w:r>
+        <w:t>e boutons. Les boutons vous permettront de dire si vous préférez : 1) l’option de gauche avec certitude, 2) l’option de gauche sans être sûr(e) de vous, 3) l’option de droite sans être sûr(e) de vous ou 4) l’option de droite en étant sûr(e) de vous.</w:t>
+      </w:r>
+    </w:p>
+    <w:p>
+      <w:pPr>
+        <w:jc w:val="both"/>
+      </w:pPr>
+      <w:r>
+        <w:t xml:space="preserve">Attention à ne pas trop tarder à faire votre choix ou cela sera considéré comme une erreur. Un message indiquant « Trop lent ! » apparaîtra alors à l’écran et vous </w:t>
+      </w:r>
+      <w:del w:id="10" w:author="Barakat Arthur" w:date="2021-07-13T16:04:00Z">
+        <w:r>
+          <w:delText>perdrez 2 chf !</w:delText>
+        </w:r>
+      </w:del>
+      <w:ins w:id="11" w:author="Barakat Arthur" w:date="2021-07-13T16:04:00Z">
+        <w:r>
+          <w:t>devrez le refaire !</w:t>
+        </w:r>
+      </w:ins>
+    </w:p>
+    <w:p>
+      <w:pPr>
+        <w:pStyle w:val="ListParagraph"/>
         <w:numPr>
           <w:ilvl w:val="0"/>
           <w:numId w:val="1"/>
@@ -271,20 +373,177 @@
         <w:t>,</w:t>
       </w:r>
       <w:r>
-        <w:t xml:space="preserve"> vous devrez répondre à plusieurs questions aussi vite que possible. Ces questions consisteront à dire soit si le chiffre affiché </w:t>
-      </w:r>
-      <w:r>
-        <w:t>2 questions plus tôt</w:t>
-      </w:r>
-      <w:r>
-        <w:t xml:space="preserve"> était au-dessus ou en-dessous de 5, soit à dire</w:t>
-      </w:r>
-      <w:r>
-        <w:t xml:space="preserve"> si le chiffre affiché à l’écran était pair ou impair. Pour répondre, vous disposerez du même boîtier de réponse que pour la phase de choix. Vous aurez juste à sélectionner à chaque fois la réponse correcte à gauche (pair ou &lt; 5) ou à droite (impair ou &gt; 5). Notez que, pour les deux premiers chiffres affichés à l’écran, il suffit d’appuyer sur un bouton aléatoire pour passer à la suite. Il n’y aura pas besoin de répondre aux deux derniers chiffres affichés au sein d’un essai donné. Le choix que vous </w:t>
+        <w:t xml:space="preserve"> </w:t>
+      </w:r>
+      <w:ins w:id="12" w:author="Barakat Arthur" w:date="2021-07-13T14:50:00Z">
+        <w:r>
+          <w:t>une séquence de chiffre apparaitra progressivement à l’écran</w:t>
+        </w:r>
+      </w:ins>
+      <w:ins w:id="13" w:author="Barakat Arthur" w:date="2021-07-13T14:54:00Z">
+        <w:r>
+          <w:t>.</w:t>
+        </w:r>
+      </w:ins>
+      <w:ins w:id="14" w:author="Barakat Arthur" w:date="2021-07-13T14:53:00Z">
+        <w:r>
+          <w:t xml:space="preserve"> Votre but est </w:t>
+        </w:r>
+      </w:ins>
+      <w:del w:id="15" w:author="Barakat Arthur" w:date="2021-07-13T14:53:00Z">
+        <w:r>
+          <w:delText>vous de</w:delText>
+        </w:r>
+      </w:del>
+      <w:ins w:id="16" w:author="Barakat Arthur" w:date="2021-07-13T14:54:00Z">
+        <w:r>
+          <w:t xml:space="preserve">d’indiquer si le chiffre est </w:t>
+        </w:r>
+      </w:ins>
+      <w:ins w:id="17" w:author="Barakat Arthur" w:date="2021-07-13T15:08:00Z">
+        <w:r>
+          <w:t>au-dessus</w:t>
+        </w:r>
+      </w:ins>
+      <w:ins w:id="18" w:author="Barakat Arthur" w:date="2021-07-13T14:54:00Z">
+        <w:r>
+          <w:t xml:space="preserve"> ou </w:t>
+        </w:r>
+      </w:ins>
+      <w:ins w:id="19" w:author="Barakat Arthur" w:date="2021-07-13T15:08:00Z">
+        <w:r>
+          <w:t>au-</w:t>
+        </w:r>
+      </w:ins>
+      <w:ins w:id="20" w:author="Barakat Arthur" w:date="2021-07-13T14:54:00Z">
+        <w:r>
+          <w:t>dessous</w:t>
+        </w:r>
+        <w:r>
+          <w:t xml:space="preserve"> de 5. Cependant, </w:t>
+        </w:r>
+      </w:ins>
+      <w:ins w:id="21" w:author="Barakat Arthur" w:date="2021-07-13T14:57:00Z">
+        <w:r>
+          <w:t>vous devrez répondre</w:t>
+        </w:r>
+      </w:ins>
+      <w:ins w:id="22" w:author="Barakat Arthur" w:date="2021-07-13T15:05:00Z">
+        <w:r>
+          <w:t xml:space="preserve"> avec un décalage de 2 chiffres</w:t>
+        </w:r>
+      </w:ins>
+      <w:ins w:id="23" w:author="Barakat Arthur" w:date="2021-07-13T15:06:00Z">
+        <w:r>
+          <w:t xml:space="preserve">. Ainsi vous devrez vous souvenir de la réponse </w:t>
+        </w:r>
+      </w:ins>
+      <w:ins w:id="24" w:author="Barakat Arthur" w:date="2021-07-13T15:07:00Z">
+        <w:r>
+          <w:t>de deux chiffre avant de pouvoir répondre</w:t>
+        </w:r>
+      </w:ins>
+      <w:del w:id="25" w:author="Barakat Arthur" w:date="2021-07-13T14:53:00Z">
+        <w:r>
+          <w:delText xml:space="preserve">vrez répondre à plusieurs questions aussi vite que possible. Ces questions consisteront à </w:delText>
+        </w:r>
+      </w:del>
+      <w:del w:id="26" w:author="Barakat Arthur" w:date="2021-07-13T14:54:00Z">
+        <w:r>
+          <w:delText>dire</w:delText>
+        </w:r>
+      </w:del>
+      <w:del w:id="27" w:author="Barakat Arthur" w:date="2021-07-13T14:53:00Z">
+        <w:r>
+          <w:delText xml:space="preserve"> soit si le chiff</w:delText>
+        </w:r>
+      </w:del>
+      <w:ins w:id="28" w:author="Barakat Arthur" w:date="2021-07-13T15:06:00Z">
+        <w:r>
+          <w:t>.</w:t>
+        </w:r>
+      </w:ins>
+      <w:del w:id="29" w:author="Barakat Arthur" w:date="2021-07-13T14:53:00Z">
+        <w:r>
+          <w:delText>re</w:delText>
+        </w:r>
+      </w:del>
+      <w:del w:id="30" w:author="Barakat Arthur" w:date="2021-07-13T15:06:00Z">
+        <w:r>
+          <w:delText xml:space="preserve"> affiché </w:delText>
+        </w:r>
+        <w:r>
+          <w:delText>2 questions plus tôt</w:delText>
+        </w:r>
+        <w:r>
+          <w:delText xml:space="preserve"> était au-dessus ou en-dessous de 5, soit à dire</w:delText>
+        </w:r>
+        <w:r>
+          <w:delText xml:space="preserve"> si le chiffre affiché à l’écran était pair ou impair.</w:delText>
+        </w:r>
+      </w:del>
+      <w:r>
+        <w:t xml:space="preserve"> Pour répondre, vous disposerez du même boîtier de réponse que pour la phase de choix. Vous aurez juste à sélectionner à chaque fois la réponse correcte à gauche (</w:t>
+      </w:r>
+      <w:del w:id="31" w:author="Barakat Arthur" w:date="2021-07-13T15:07:00Z">
+        <w:r>
+          <w:delText xml:space="preserve">pair ou </w:delText>
+        </w:r>
+      </w:del>
+      <w:r>
+        <w:t>&lt; 5) ou à droite (</w:t>
+      </w:r>
+      <w:del w:id="32" w:author="Barakat Arthur" w:date="2021-07-13T15:07:00Z">
+        <w:r>
+          <w:delText xml:space="preserve">impair ou </w:delText>
+        </w:r>
+      </w:del>
+      <w:r>
+        <w:t xml:space="preserve">&gt; 5). Notez que, pour les deux premiers chiffres </w:t>
       </w:r>
       <w:r>
         <w:lastRenderedPageBreak/>
-        <w:t>aurez effectué en phase 1 de l’essai déterminera le nombre de questions auxquelles vous devrez répondre à chaque essai.</w:t>
+        <w:t>affichés à l’écran, il suffit d’appuyer sur un bouton aléatoire pour passer à la suite</w:t>
+      </w:r>
+      <w:ins w:id="33" w:author="Barakat Arthur" w:date="2021-07-13T15:07:00Z">
+        <w:r>
+          <w:t>, car aucun chiffre n’avait été montré avant</w:t>
+        </w:r>
+      </w:ins>
+      <w:r>
+        <w:t>.</w:t>
+      </w:r>
+      <w:commentRangeStart w:id="34"/>
+      <w:r>
+        <w:t xml:space="preserve"> Il n’y aura pas besoin de répondre aux deux derniers chiffres affichés au sein d’un essai donné.</w:t>
+      </w:r>
+      <w:commentRangeEnd w:id="34"/>
+      <w:r>
+        <w:rPr>
+          <w:rStyle w:val="CommentReference"/>
+        </w:rPr>
+        <w:commentReference w:id="34"/>
+      </w:r>
+      <w:r>
+        <w:t xml:space="preserve"> </w:t>
+      </w:r>
+      <w:ins w:id="35" w:author="Barakat Arthur" w:date="2021-07-13T15:14:00Z">
+        <w:r>
+          <w:t xml:space="preserve">Tout comme l’effort physique, </w:t>
+        </w:r>
+      </w:ins>
+      <w:del w:id="36" w:author="Barakat Arthur" w:date="2021-07-13T15:14:00Z">
+        <w:r>
+          <w:delText>L</w:delText>
+        </w:r>
+      </w:del>
+      <w:ins w:id="37" w:author="Barakat Arthur" w:date="2021-07-13T15:14:00Z">
+        <w:r>
+          <w:t>l</w:t>
+        </w:r>
+      </w:ins>
+      <w:r>
+        <w:t>e choix que vous aurez effectué en phase 1 de l’essai déterminera le nombre de questions auxquelles vous devrez répondre à chaque essai.</w:t>
       </w:r>
     </w:p>
     <w:p>
@@ -313,11 +572,84 @@
         <w:jc w:val="both"/>
       </w:pPr>
       <w:r>
-        <w:t>Avant de rentrer dans le scanner, vous allez effectuer quelques essais pour vous entraîner à faire les deux tâches. Cette phase d’entraînement devrait durer 30 minutes.</w:t>
-      </w:r>
-      <w:r>
-        <w:t xml:space="preserve"> Vous pourrez alors apprendre à effectuer correctement les deux tâches.</w:t>
-      </w:r>
+        <w:t xml:space="preserve">Avant de rentrer dans le scanner, </w:t>
+      </w:r>
+      <w:ins w:id="38" w:author="Barakat Arthur" w:date="2021-07-13T15:19:00Z">
+        <w:r>
+          <w:t>et afin de mieux comprendre l</w:t>
+        </w:r>
+      </w:ins>
+      <w:ins w:id="39" w:author="Barakat Arthur" w:date="2021-07-13T15:33:00Z">
+        <w:r>
+          <w:t>a tâche</w:t>
+        </w:r>
+      </w:ins>
+      <w:ins w:id="40" w:author="Barakat Arthur" w:date="2021-07-13T15:19:00Z">
+        <w:r>
+          <w:t xml:space="preserve">, </w:t>
+        </w:r>
+      </w:ins>
+      <w:r>
+        <w:t xml:space="preserve">vous allez </w:t>
+      </w:r>
+      <w:del w:id="41" w:author="Barakat Arthur" w:date="2021-07-13T15:32:00Z">
+        <w:r>
+          <w:delText xml:space="preserve">effectuer </w:delText>
+        </w:r>
+      </w:del>
+      <w:ins w:id="42" w:author="Barakat Arthur" w:date="2021-07-13T15:32:00Z">
+        <w:r>
+          <w:t xml:space="preserve">avoir accès </w:t>
+        </w:r>
+        <w:r>
+          <w:t>à</w:t>
+        </w:r>
+        <w:r>
+          <w:t xml:space="preserve"> un entraînement </w:t>
+        </w:r>
+        <w:r>
+          <w:t>consistant de quelques essais et de l’apprentissage des deux types d’efforts</w:t>
+        </w:r>
+      </w:ins>
+      <w:ins w:id="43" w:author="Barakat Arthur" w:date="2021-07-13T15:33:00Z">
+        <w:r>
+          <w:t>.</w:t>
+        </w:r>
+      </w:ins>
+      <w:del w:id="44" w:author="Barakat Arthur" w:date="2021-07-13T15:32:00Z">
+        <w:r>
+          <w:delText>quelques essais pour vous entraîner à faire les deux tâches.</w:delText>
+        </w:r>
+      </w:del>
+      <w:r>
+        <w:t xml:space="preserve"> Cette phase d’entraînement devrait durer 30 minutes.</w:t>
+      </w:r>
+      <w:r>
+        <w:t xml:space="preserve"> </w:t>
+      </w:r>
+      <w:ins w:id="45" w:author="Barakat Arthur" w:date="2021-07-13T15:33:00Z">
+        <w:r>
+          <w:t>Ainsi, v</w:t>
+        </w:r>
+      </w:ins>
+      <w:del w:id="46" w:author="Barakat Arthur" w:date="2021-07-13T15:33:00Z">
+        <w:r>
+          <w:delText>V</w:delText>
+        </w:r>
+      </w:del>
+      <w:r>
+        <w:t xml:space="preserve">ous pourrez alors apprendre à effectuer correctement </w:t>
+      </w:r>
+      <w:del w:id="47" w:author="Barakat Arthur" w:date="2021-07-13T15:33:00Z">
+        <w:r>
+          <w:delText>les deux tâches.</w:delText>
+        </w:r>
+      </w:del>
+      <w:ins w:id="48" w:author="Barakat Arthur" w:date="2021-07-13T15:33:00Z">
+        <w:r>
+          <w:t>l’expérience.</w:t>
+        </w:r>
+      </w:ins>
     </w:p>
     <w:p>
       <w:pPr>
@@ -362,8 +694,18 @@
         <w:jc w:val="both"/>
       </w:pPr>
       <w:r>
-        <w:t>Au début et à la fin de chaque session de chaque tâche, nous effectuerons une mesure pour tester votre niveau de capacité maximum ce qui nous permettra d’évaluer votre niveau de fatigue au cours de l’expérience. Il est important pour nous que vous donniez votre maximum à chaque fois.</w:t>
-      </w:r>
+        <w:t>Au début et à la fin de chaque session de chaque tâche, nous effectuerons une mesure pour tester votre niveau de capacité maximum ce qui nous permettra d’évaluer votre niveau de fatigue au cours de l’expérience. Il est important pour nous que vous donniez votre maximum à chaque fois</w:t>
+      </w:r>
+      <w:ins w:id="49" w:author="Barakat Arthur" w:date="2021-07-13T15:34:00Z">
+        <w:r>
+          <w:t>, nous comptons donc sur vous !</w:t>
+        </w:r>
+      </w:ins>
+      <w:del w:id="50" w:author="Barakat Arthur" w:date="2021-07-13T15:34:00Z">
+        <w:r>
+          <w:delText>.</w:delText>
+        </w:r>
+      </w:del>
     </w:p>
     <w:p>
       <w:pPr>
@@ -371,8 +713,28 @@
       </w:pPr>
       <w:r>
         <w:tab/>
-        <w:t>Nous allons aussi enregistrer la position de votre œil pendant l’expérience, il y aura une petite calibration au début. Il suffira de suivre par le regard le point de fixation.</w:t>
-      </w:r>
+        <w:t>Nous allons aussi enregistrer la position de votre œil pendant l’expérience, il y aura une petite calibration au début. Il suffira de suivre par le regard le point de fixation</w:t>
+      </w:r>
+      <w:ins w:id="51" w:author="Barakat Arthur" w:date="2021-07-13T15:34:00Z">
+        <w:r>
+          <w:t xml:space="preserve"> </w:t>
+        </w:r>
+      </w:ins>
+      <w:ins w:id="52" w:author="Barakat Arthur" w:date="2021-07-13T15:35:00Z">
+        <w:r>
+          <w:t>à</w:t>
+        </w:r>
+      </w:ins>
+      <w:ins w:id="53" w:author="Barakat Arthur" w:date="2021-07-13T15:34:00Z">
+        <w:r>
+          <w:t xml:space="preserve"> plusieurs endroits.</w:t>
+        </w:r>
+      </w:ins>
+      <w:del w:id="54" w:author="Barakat Arthur" w:date="2021-07-13T15:34:00Z">
+        <w:r>
+          <w:delText>.</w:delText>
+        </w:r>
+      </w:del>
     </w:p>
     <w:p>
       <w:pPr>
@@ -406,7 +768,38 @@
         <w:jc w:val="both"/>
       </w:pPr>
       <w:r>
-        <w:t>Une poire sera posée sur vous. En cas de problème grave, vous pouvez la presser. Ceci stoppera complètement l’IRM et toute l’expérience en cours. Ne la pressez qu’en cas de problème réellement grave. Sinon, vous pouvez attendre les pauses entre sessions pour communiquer avec nous.</w:t>
+        <w:t>Une poire</w:t>
+      </w:r>
+      <w:ins w:id="55" w:author="Barakat Arthur" w:date="2021-07-13T15:34:00Z">
+        <w:r>
+          <w:t xml:space="preserve"> d’urgence</w:t>
+        </w:r>
+      </w:ins>
+      <w:r>
+        <w:t xml:space="preserve"> sera posée sur vous. En cas de problème grave, vous pouvez la presser. </w:t>
+      </w:r>
+      <w:del w:id="56" w:author="Barakat Arthur" w:date="2021-07-13T15:34:00Z">
+        <w:r>
+          <w:delText xml:space="preserve">Ceci </w:delText>
+        </w:r>
+      </w:del>
+      <w:ins w:id="57" w:author="Barakat Arthur" w:date="2021-07-13T15:34:00Z">
+        <w:r>
+          <w:t>Nous stopperons</w:t>
+        </w:r>
+      </w:ins>
+      <w:del w:id="58" w:author="Barakat Arthur" w:date="2021-07-13T15:34:00Z">
+        <w:r>
+          <w:delText>sto</w:delText>
+        </w:r>
+      </w:del>
+      <w:del w:id="59" w:author="Barakat Arthur" w:date="2021-07-13T15:35:00Z">
+        <w:r>
+          <w:delText>ppera complètement</w:delText>
+        </w:r>
+      </w:del>
+      <w:r>
+        <w:t xml:space="preserve"> l’IRM et toute l’expérience en cours. Ne la pressez qu’en cas de problème réellement grave. Sinon, vous pouvez attendre les pauses entre sessions pour communiquer avec nous.</w:t>
       </w:r>
     </w:p>
     <w:sectPr>
@@ -419,8 +812,173 @@
 </w:document>
 </file>
 
+<file path=word/comments.xml><?xml version="1.0" encoding="utf-8"?>
+<w:comments xmlns:wpc="http://schemas.microsoft.com/office/word/2010/wordprocessingCanvas" xmlns:cx="http://schemas.microsoft.com/office/drawing/2014/chartex" xmlns:cx1="http://schemas.microsoft.com/office/drawing/2015/9/8/chartex" xmlns:cx2="http://schemas.microsoft.com/office/drawing/2015/10/21/chartex" xmlns:cx3="http://schemas.microsoft.com/office/drawing/2016/5/9/chartex" xmlns:cx4="http://schemas.microsoft.com/office/drawing/2016/5/10/chartex" xmlns:cx5="http://schemas.microsoft.com/office/drawing/2016/5/11/chartex" xmlns:cx6="http://schemas.microsoft.com/office/drawing/2016/5/12/chartex" xmlns:cx7="http://schemas.microsoft.com/office/drawing/2016/5/13/chartex" xmlns:cx8="http://schemas.microsoft.com/office/drawing/2016/5/14/chartex" xmlns:mc="http://schemas.openxmlformats.org/markup-compatibility/2006" xmlns:aink="http://schemas.microsoft.com/office/drawing/2016/ink" xmlns:am3d="http://schemas.microsoft.com/office/drawing/2017/model3d" xmlns:o="urn:schemas-microsoft-com:office:office" xmlns:r="http://schemas.openxmlformats.org/officeDocument/2006/relationships" xmlns:m="http://schemas.openxmlformats.org/officeDocument/2006/math" xmlns:v="urn:schemas-microsoft-com:vml" xmlns:wp14="http://schemas.microsoft.com/office/word/2010/wordprocessingDrawing" xmlns:wp="http://schemas.openxmlformats.org/drawingml/2006/wordprocessingDrawing" xmlns:w10="urn:schemas-microsoft-com:office:word" xmlns:w="http://schemas.openxmlformats.org/wordprocessingml/2006/main" xmlns:w14="http://schemas.microsoft.com/office/word/2010/wordml" xmlns:w15="http://schemas.microsoft.com/office/word/2012/wordml" xmlns:w16cid="http://schemas.microsoft.com/office/word/2016/wordml/cid" xmlns:w16se="http://schemas.microsoft.com/office/word/2015/wordml/symex" xmlns:wpg="http://schemas.microsoft.com/office/word/2010/wordprocessingGroup" xmlns:wpi="http://schemas.microsoft.com/office/word/2010/wordprocessingInk" xmlns:wne="http://schemas.microsoft.com/office/word/2006/wordml" xmlns:wps="http://schemas.microsoft.com/office/word/2010/wordprocessingShape" mc:Ignorable="w14 w15 w16se w16cid wp14">
+  <w:comment w:id="2" w:author="Barakat Arthur" w:date="2021-07-13T14:20:00Z" w:initials="BA">
+    <w:p>
+      <w:pPr>
+        <w:pStyle w:val="CommentText"/>
+      </w:pPr>
+      <w:r>
+        <w:rPr>
+          <w:rStyle w:val="CommentReference"/>
+        </w:rPr>
+        <w:annotationRef/>
+      </w:r>
+      <w:r>
+        <w:t xml:space="preserve">A calculer dépendant de l’IP </w:t>
+      </w:r>
+      <w:proofErr w:type="spellStart"/>
+      <w:r>
+        <w:t>selectionné</w:t>
+      </w:r>
+      <w:proofErr w:type="spellEnd"/>
+    </w:p>
+  </w:comment>
+  <w:comment w:id="6" w:author="Barakat Arthur" w:date="2021-07-13T14:44:00Z" w:initials="BA">
+    <w:p>
+      <w:pPr>
+        <w:pStyle w:val="CommentText"/>
+      </w:pPr>
+      <w:r>
+        <w:rPr>
+          <w:rStyle w:val="CommentReference"/>
+        </w:rPr>
+        <w:annotationRef/>
+      </w:r>
+      <w:r>
+        <w:t>Proposition, des explications papier</w:t>
+      </w:r>
+      <w:r>
+        <w:t xml:space="preserve"> c’est dur a </w:t>
+      </w:r>
+      <w:proofErr w:type="spellStart"/>
+      <w:r>
+        <w:t>digerer</w:t>
+      </w:r>
+      <w:proofErr w:type="spellEnd"/>
+      <w:r>
+        <w:t xml:space="preserve">. Moi je pense que </w:t>
+      </w:r>
+      <w:proofErr w:type="spellStart"/>
+      <w:r>
+        <w:t>preparer</w:t>
+      </w:r>
+      <w:proofErr w:type="spellEnd"/>
+      <w:r>
+        <w:t xml:space="preserve"> des feuilles avec les </w:t>
+      </w:r>
+      <w:proofErr w:type="spellStart"/>
+      <w:r>
+        <w:t>etapes</w:t>
+      </w:r>
+      <w:proofErr w:type="spellEnd"/>
+      <w:r>
+        <w:t xml:space="preserve"> serait pas mal, en mode </w:t>
+      </w:r>
+      <w:proofErr w:type="spellStart"/>
+      <w:r>
+        <w:t>powerpoint</w:t>
+      </w:r>
+      <w:proofErr w:type="spellEnd"/>
+      <w:r>
+        <w:t xml:space="preserve">. On s’entend, </w:t>
+      </w:r>
+      <w:proofErr w:type="gramStart"/>
+      <w:r>
+        <w:t>ca</w:t>
+      </w:r>
+      <w:proofErr w:type="gramEnd"/>
+      <w:r>
+        <w:t xml:space="preserve"> explique correctement en version écrite, mais si tu dis, il y a 2 taches, plusieurs essaies, 2 types d’efforts, un feedback, 2 types de </w:t>
+      </w:r>
+      <w:proofErr w:type="spellStart"/>
+      <w:r>
+        <w:t>recompense</w:t>
+      </w:r>
+      <w:proofErr w:type="spellEnd"/>
+      <w:r>
+        <w:t xml:space="preserve">. On perd tout le monde. De plus dire </w:t>
+      </w:r>
+      <w:proofErr w:type="gramStart"/>
+      <w:r>
+        <w:t>ca</w:t>
+      </w:r>
+      <w:proofErr w:type="gramEnd"/>
+      <w:r>
+        <w:t xml:space="preserve"> a l’oral c’est vraiment pas facile</w:t>
+      </w:r>
+      <w:r>
+        <w:t xml:space="preserve">. J’ai vu </w:t>
+      </w:r>
+      <w:proofErr w:type="gramStart"/>
+      <w:r>
+        <w:t>ca</w:t>
+      </w:r>
+      <w:proofErr w:type="gramEnd"/>
+      <w:r>
+        <w:t xml:space="preserve"> avec les </w:t>
+      </w:r>
+      <w:proofErr w:type="spellStart"/>
+      <w:r>
+        <w:t>premieres</w:t>
+      </w:r>
+      <w:proofErr w:type="spellEnd"/>
+      <w:r>
+        <w:t xml:space="preserve"> version quand on expliquait </w:t>
+      </w:r>
+      <w:proofErr w:type="spellStart"/>
+      <w:r>
+        <w:t>xD</w:t>
+      </w:r>
+      <w:proofErr w:type="spellEnd"/>
+    </w:p>
+  </w:comment>
+  <w:comment w:id="34" w:author="Barakat Arthur" w:date="2021-07-13T15:08:00Z" w:initials="BA">
+    <w:p>
+      <w:pPr>
+        <w:pStyle w:val="CommentText"/>
+      </w:pPr>
+      <w:r>
+        <w:rPr>
+          <w:rStyle w:val="CommentReference"/>
+        </w:rPr>
+        <w:annotationRef/>
+      </w:r>
+      <w:r>
+        <w:t xml:space="preserve">Je ne suis pas sûr qu’ils aient besoin de savoir ça, ils s’en rendront compte, mais </w:t>
+      </w:r>
+      <w:proofErr w:type="gramStart"/>
+      <w:r>
+        <w:t>si il</w:t>
+      </w:r>
+      <w:proofErr w:type="gramEnd"/>
+      <w:r>
+        <w:t xml:space="preserve"> font une erreur, ou qu’il pense qu’il reste 2 chiffres alors qu’il y en a 3, ca risque de nous mettre mal.</w:t>
+      </w:r>
+    </w:p>
+  </w:comment>
+</w:comments>
+</file>
+
+<file path=word/commentsExtended.xml><?xml version="1.0" encoding="utf-8"?>
+<w15:commentsEx xmlns:wpc="http://schemas.microsoft.com/office/word/2010/wordprocessingCanvas" xmlns:cx="http://schemas.microsoft.com/office/drawing/2014/chartex" xmlns:cx1="http://schemas.microsoft.com/office/drawing/2015/9/8/chartex" xmlns:cx2="http://schemas.microsoft.com/office/drawing/2015/10/21/chartex" xmlns:cx3="http://schemas.microsoft.com/office/drawing/2016/5/9/chartex" xmlns:cx4="http://schemas.microsoft.com/office/drawing/2016/5/10/chartex" xmlns:cx5="http://schemas.microsoft.com/office/drawing/2016/5/11/chartex" xmlns:cx6="http://schemas.microsoft.com/office/drawing/2016/5/12/chartex" xmlns:cx7="http://schemas.microsoft.com/office/drawing/2016/5/13/chartex" xmlns:cx8="http://schemas.microsoft.com/office/drawing/2016/5/14/chartex" xmlns:mc="http://schemas.openxmlformats.org/markup-compatibility/2006" xmlns:aink="http://schemas.microsoft.com/office/drawing/2016/ink" xmlns:am3d="http://schemas.microsoft.com/office/drawing/2017/model3d" xmlns:o="urn:schemas-microsoft-com:office:office" xmlns:r="http://schemas.openxmlformats.org/officeDocument/2006/relationships" xmlns:m="http://schemas.openxmlformats.org/officeDocument/2006/math" xmlns:v="urn:schemas-microsoft-com:vml" xmlns:wp14="http://schemas.microsoft.com/office/word/2010/wordprocessingDrawing" xmlns:wp="http://schemas.openxmlformats.org/drawingml/2006/wordprocessingDrawing" xmlns:w10="urn:schemas-microsoft-com:office:word" xmlns:w="http://schemas.openxmlformats.org/wordprocessingml/2006/main" xmlns:w14="http://schemas.microsoft.com/office/word/2010/wordml" xmlns:w15="http://schemas.microsoft.com/office/word/2012/wordml" xmlns:w16cid="http://schemas.microsoft.com/office/word/2016/wordml/cid" xmlns:w16se="http://schemas.microsoft.com/office/word/2015/wordml/symex" xmlns:wpg="http://schemas.microsoft.com/office/word/2010/wordprocessingGroup" xmlns:wpi="http://schemas.microsoft.com/office/word/2010/wordprocessingInk" xmlns:wne="http://schemas.microsoft.com/office/word/2006/wordml" xmlns:wps="http://schemas.microsoft.com/office/word/2010/wordprocessingShape" mc:Ignorable="w14 w15 w16se w16cid wp14">
+  <w15:commentEx w15:paraId="71D4F83E" w15:done="0"/>
+  <w15:commentEx w15:paraId="70C8E41E" w15:done="0"/>
+  <w15:commentEx w15:paraId="606C6EB9" w15:done="0"/>
+</w15:commentsEx>
+</file>
+
+<file path=word/commentsIds.xml><?xml version="1.0" encoding="utf-8"?>
+<w16cid:commentsIds xmlns:wpc="http://schemas.microsoft.com/office/word/2010/wordprocessingCanvas" xmlns:cx="http://schemas.microsoft.com/office/drawing/2014/chartex" xmlns:cx1="http://schemas.microsoft.com/office/drawing/2015/9/8/chartex" xmlns:cx2="http://schemas.microsoft.com/office/drawing/2015/10/21/chartex" xmlns:cx3="http://schemas.microsoft.com/office/drawing/2016/5/9/chartex" xmlns:cx4="http://schemas.microsoft.com/office/drawing/2016/5/10/chartex" xmlns:cx5="http://schemas.microsoft.com/office/drawing/2016/5/11/chartex" xmlns:cx6="http://schemas.microsoft.com/office/drawing/2016/5/12/chartex" xmlns:cx7="http://schemas.microsoft.com/office/drawing/2016/5/13/chartex" xmlns:cx8="http://schemas.microsoft.com/office/drawing/2016/5/14/chartex" xmlns:mc="http://schemas.openxmlformats.org/markup-compatibility/2006" xmlns:aink="http://schemas.microsoft.com/office/drawing/2016/ink" xmlns:am3d="http://schemas.microsoft.com/office/drawing/2017/model3d" xmlns:o="urn:schemas-microsoft-com:office:office" xmlns:r="http://schemas.openxmlformats.org/officeDocument/2006/relationships" xmlns:m="http://schemas.openxmlformats.org/officeDocument/2006/math" xmlns:v="urn:schemas-microsoft-com:vml" xmlns:wp14="http://schemas.microsoft.com/office/word/2010/wordprocessingDrawing" xmlns:wp="http://schemas.openxmlformats.org/drawingml/2006/wordprocessingDrawing" xmlns:w10="urn:schemas-microsoft-com:office:word" xmlns:w="http://schemas.openxmlformats.org/wordprocessingml/2006/main" xmlns:w14="http://schemas.microsoft.com/office/word/2010/wordml" xmlns:w15="http://schemas.microsoft.com/office/word/2012/wordml" xmlns:w16cid="http://schemas.microsoft.com/office/word/2016/wordml/cid" xmlns:w16se="http://schemas.microsoft.com/office/word/2015/wordml/symex" xmlns:wpg="http://schemas.microsoft.com/office/word/2010/wordprocessingGroup" xmlns:wpi="http://schemas.microsoft.com/office/word/2010/wordprocessingInk" xmlns:wne="http://schemas.microsoft.com/office/word/2006/wordml" xmlns:wps="http://schemas.microsoft.com/office/word/2010/wordprocessingShape" mc:Ignorable="w14 w15 w16se w16cid wp14">
+  <w16cid:commentId w16cid:paraId="71D4F83E" w16cid:durableId="24981FB4"/>
+  <w16cid:commentId w16cid:paraId="70C8E41E" w16cid:durableId="2498253B"/>
+  <w16cid:commentId w16cid:paraId="606C6EB9" w16cid:durableId="24982AD6"/>
+</w16cid:commentsIds>
+</file>
+
 <file path=word/numbering.xml><?xml version="1.0" encoding="utf-8"?>
-<w:numbering xmlns:wpc="http://schemas.microsoft.com/office/word/2010/wordprocessingCanvas" xmlns:cx="http://schemas.microsoft.com/office/drawing/2014/chartex" xmlns:cx1="http://schemas.microsoft.com/office/drawing/2015/9/8/chartex" xmlns:cx2="http://schemas.microsoft.com/office/drawing/2015/10/21/chartex" xmlns:cx3="http://schemas.microsoft.com/office/drawing/2016/5/9/chartex" xmlns:cx4="http://schemas.microsoft.com/office/drawing/2016/5/10/chartex" xmlns:cx5="http://schemas.microsoft.com/office/drawing/2016/5/11/chartex" xmlns:cx6="http://schemas.microsoft.com/office/drawing/2016/5/12/chartex" xmlns:cx7="http://schemas.microsoft.com/office/drawing/2016/5/13/chartex" xmlns:cx8="http://schemas.microsoft.com/office/drawing/2016/5/14/chartex" xmlns:mc="http://schemas.openxmlformats.org/markup-compatibility/2006" xmlns:aink="http://schemas.microsoft.com/office/drawing/2016/ink" xmlns:am3d="http://schemas.microsoft.com/office/drawing/2017/model3d" xmlns:o="urn:schemas-microsoft-com:office:office" xmlns:r="http://schemas.openxmlformats.org/officeDocument/2006/relationships" xmlns:m="http://schemas.openxmlformats.org/officeDocument/2006/math" xmlns:v="urn:schemas-microsoft-com:vml" xmlns:wp14="http://schemas.microsoft.com/office/word/2010/wordprocessingDrawing" xmlns:wp="http://schemas.openxmlformats.org/drawingml/2006/wordprocessingDrawing" xmlns:w10="urn:schemas-microsoft-com:office:word" xmlns:w="http://schemas.openxmlformats.org/wordprocessingml/2006/main" xmlns:w14="http://schemas.microsoft.com/office/word/2010/wordml" xmlns:w15="http://schemas.microsoft.com/office/word/2012/wordml" xmlns:w16cex="http://schemas.microsoft.com/office/word/2018/wordml/cex" xmlns:w16cid="http://schemas.microsoft.com/office/word/2016/wordml/cid" xmlns:w16="http://schemas.microsoft.com/office/word/2018/wordml" xmlns:w16sdtdh="http://schemas.microsoft.com/office/word/2020/wordml/sdtdatahash" xmlns:w16se="http://schemas.microsoft.com/office/word/2015/wordml/symex" xmlns:wpg="http://schemas.microsoft.com/office/word/2010/wordprocessingGroup" xmlns:wpi="http://schemas.microsoft.com/office/word/2010/wordprocessingInk" xmlns:wne="http://schemas.microsoft.com/office/word/2006/wordml" xmlns:wps="http://schemas.microsoft.com/office/word/2010/wordprocessingShape" mc:Ignorable="w14 w15 w16se w16cid w16 w16cex w16sdtdh wp14">
+<w:numbering xmlns:wpc="http://schemas.microsoft.com/office/word/2010/wordprocessingCanvas" xmlns:cx="http://schemas.microsoft.com/office/drawing/2014/chartex" xmlns:cx1="http://schemas.microsoft.com/office/drawing/2015/9/8/chartex" xmlns:cx2="http://schemas.microsoft.com/office/drawing/2015/10/21/chartex" xmlns:cx3="http://schemas.microsoft.com/office/drawing/2016/5/9/chartex" xmlns:cx4="http://schemas.microsoft.com/office/drawing/2016/5/10/chartex" xmlns:cx5="http://schemas.microsoft.com/office/drawing/2016/5/11/chartex" xmlns:cx6="http://schemas.microsoft.com/office/drawing/2016/5/12/chartex" xmlns:cx7="http://schemas.microsoft.com/office/drawing/2016/5/13/chartex" xmlns:cx8="http://schemas.microsoft.com/office/drawing/2016/5/14/chartex" xmlns:mc="http://schemas.openxmlformats.org/markup-compatibility/2006" xmlns:aink="http://schemas.microsoft.com/office/drawing/2016/ink" xmlns:am3d="http://schemas.microsoft.com/office/drawing/2017/model3d" xmlns:o="urn:schemas-microsoft-com:office:office" xmlns:r="http://schemas.openxmlformats.org/officeDocument/2006/relationships" xmlns:m="http://schemas.openxmlformats.org/officeDocument/2006/math" xmlns:v="urn:schemas-microsoft-com:vml" xmlns:wp14="http://schemas.microsoft.com/office/word/2010/wordprocessingDrawing" xmlns:wp="http://schemas.openxmlformats.org/drawingml/2006/wordprocessingDrawing" xmlns:w10="urn:schemas-microsoft-com:office:word" xmlns:w="http://schemas.openxmlformats.org/wordprocessingml/2006/main" xmlns:w14="http://schemas.microsoft.com/office/word/2010/wordml" xmlns:w15="http://schemas.microsoft.com/office/word/2012/wordml" xmlns:w16cid="http://schemas.microsoft.com/office/word/2016/wordml/cid" xmlns:w16se="http://schemas.microsoft.com/office/word/2015/wordml/symex" xmlns:wpg="http://schemas.microsoft.com/office/word/2010/wordprocessingGroup" xmlns:wpi="http://schemas.microsoft.com/office/word/2010/wordprocessingInk" xmlns:wne="http://schemas.microsoft.com/office/word/2006/wordml" xmlns:wps="http://schemas.microsoft.com/office/word/2010/wordprocessingShape" mc:Ignorable="w14 w15 w16se w16cid wp14">
   <w:abstractNum w:abstractNumId="0" w15:restartNumberingAfterBreak="0">
     <w:nsid w:val="4F937911"/>
     <w:multiLevelType w:val="hybridMultilevel"/>
@@ -516,8 +1074,16 @@
 </w:numbering>
 </file>
 
+<file path=word/people.xml><?xml version="1.0" encoding="utf-8"?>
+<w15:people xmlns:wpc="http://schemas.microsoft.com/office/word/2010/wordprocessingCanvas" xmlns:cx="http://schemas.microsoft.com/office/drawing/2014/chartex" xmlns:cx1="http://schemas.microsoft.com/office/drawing/2015/9/8/chartex" xmlns:cx2="http://schemas.microsoft.com/office/drawing/2015/10/21/chartex" xmlns:cx3="http://schemas.microsoft.com/office/drawing/2016/5/9/chartex" xmlns:cx4="http://schemas.microsoft.com/office/drawing/2016/5/10/chartex" xmlns:cx5="http://schemas.microsoft.com/office/drawing/2016/5/11/chartex" xmlns:cx6="http://schemas.microsoft.com/office/drawing/2016/5/12/chartex" xmlns:cx7="http://schemas.microsoft.com/office/drawing/2016/5/13/chartex" xmlns:cx8="http://schemas.microsoft.com/office/drawing/2016/5/14/chartex" xmlns:mc="http://schemas.openxmlformats.org/markup-compatibility/2006" xmlns:aink="http://schemas.microsoft.com/office/drawing/2016/ink" xmlns:am3d="http://schemas.microsoft.com/office/drawing/2017/model3d" xmlns:o="urn:schemas-microsoft-com:office:office" xmlns:r="http://schemas.openxmlformats.org/officeDocument/2006/relationships" xmlns:m="http://schemas.openxmlformats.org/officeDocument/2006/math" xmlns:v="urn:schemas-microsoft-com:vml" xmlns:wp14="http://schemas.microsoft.com/office/word/2010/wordprocessingDrawing" xmlns:wp="http://schemas.openxmlformats.org/drawingml/2006/wordprocessingDrawing" xmlns:w10="urn:schemas-microsoft-com:office:word" xmlns:w="http://schemas.openxmlformats.org/wordprocessingml/2006/main" xmlns:w14="http://schemas.microsoft.com/office/word/2010/wordml" xmlns:w15="http://schemas.microsoft.com/office/word/2012/wordml" xmlns:w16cid="http://schemas.microsoft.com/office/word/2016/wordml/cid" xmlns:w16se="http://schemas.microsoft.com/office/word/2015/wordml/symex" xmlns:wpg="http://schemas.microsoft.com/office/word/2010/wordprocessingGroup" xmlns:wpi="http://schemas.microsoft.com/office/word/2010/wordprocessingInk" xmlns:wne="http://schemas.microsoft.com/office/word/2006/wordml" xmlns:wps="http://schemas.microsoft.com/office/word/2010/wordprocessingShape" mc:Ignorable="w14 w15 w16se w16cid wp14">
+  <w15:person w15:author="Barakat Arthur">
+    <w15:presenceInfo w15:providerId="AD" w15:userId="S-1-5-21-57989841-436374069-839522115-107018"/>
+  </w15:person>
+</w15:people>
+</file>
+
 <file path=word/styles.xml><?xml version="1.0" encoding="utf-8"?>
-<w:styles xmlns:mc="http://schemas.openxmlformats.org/markup-compatibility/2006" xmlns:r="http://schemas.openxmlformats.org/officeDocument/2006/relationships" xmlns:w="http://schemas.openxmlformats.org/wordprocessingml/2006/main" xmlns:w14="http://schemas.microsoft.com/office/word/2010/wordml" xmlns:w15="http://schemas.microsoft.com/office/word/2012/wordml" xmlns:w16cex="http://schemas.microsoft.com/office/word/2018/wordml/cex" xmlns:w16cid="http://schemas.microsoft.com/office/word/2016/wordml/cid" xmlns:w16="http://schemas.microsoft.com/office/word/2018/wordml" xmlns:w16sdtdh="http://schemas.microsoft.com/office/word/2020/wordml/sdtdatahash" xmlns:w16se="http://schemas.microsoft.com/office/word/2015/wordml/symex" mc:Ignorable="w14 w15 w16se w16cid w16 w16cex w16sdtdh">
+<w:styles xmlns:mc="http://schemas.openxmlformats.org/markup-compatibility/2006" xmlns:r="http://schemas.openxmlformats.org/officeDocument/2006/relationships" xmlns:w="http://schemas.openxmlformats.org/wordprocessingml/2006/main" xmlns:w14="http://schemas.microsoft.com/office/word/2010/wordml" xmlns:w15="http://schemas.microsoft.com/office/word/2012/wordml" xmlns:w16cid="http://schemas.microsoft.com/office/word/2016/wordml/cid" xmlns:w16se="http://schemas.microsoft.com/office/word/2015/wordml/symex" mc:Ignorable="w14 w15 w16se w16cid">
   <w:docDefaults>
     <w:rPrDefault>
       <w:rPr>
@@ -533,7 +1099,7 @@
       </w:pPr>
     </w:pPrDefault>
   </w:docDefaults>
-  <w:latentStyles w:defLockedState="0" w:defUIPriority="99" w:defSemiHidden="0" w:defUnhideWhenUsed="0" w:defQFormat="0" w:count="376">
+  <w:latentStyles w:defLockedState="0" w:defUIPriority="99" w:defSemiHidden="0" w:defUnhideWhenUsed="0" w:defQFormat="0" w:count="375">
     <w:lsdException w:name="Normal" w:uiPriority="0" w:qFormat="1"/>
     <w:lsdException w:name="heading 1" w:uiPriority="9" w:qFormat="1"/>
     <w:lsdException w:name="heading 2" w:semiHidden="1" w:uiPriority="9" w:unhideWhenUsed="1" w:qFormat="1"/>
@@ -639,6 +1205,7 @@
     <w:lsdException w:name="HTML Sample" w:semiHidden="1" w:unhideWhenUsed="1"/>
     <w:lsdException w:name="HTML Typewriter" w:semiHidden="1" w:unhideWhenUsed="1"/>
     <w:lsdException w:name="HTML Variable" w:semiHidden="1" w:unhideWhenUsed="1"/>
+    <w:lsdException w:name="Normal Table" w:semiHidden="1" w:unhideWhenUsed="1"/>
     <w:lsdException w:name="annotation subject" w:semiHidden="1" w:unhideWhenUsed="1"/>
     <w:lsdException w:name="No List" w:semiHidden="1" w:unhideWhenUsed="1"/>
     <w:lsdException w:name="Outline List 1" w:semiHidden="1" w:unhideWhenUsed="1"/>
@@ -685,8 +1252,10 @@
     <w:lsdException w:name="Table Subtle 2" w:semiHidden="1" w:unhideWhenUsed="1"/>
     <w:lsdException w:name="Table Web 1" w:semiHidden="1" w:unhideWhenUsed="1"/>
     <w:lsdException w:name="Table Web 2" w:semiHidden="1" w:unhideWhenUsed="1"/>
+    <w:lsdException w:name="Table Web 3" w:semiHidden="1" w:unhideWhenUsed="1"/>
     <w:lsdException w:name="Balloon Text" w:semiHidden="1" w:unhideWhenUsed="1"/>
     <w:lsdException w:name="Table Grid" w:uiPriority="39"/>
+    <w:lsdException w:name="Table Theme" w:semiHidden="1" w:unhideWhenUsed="1"/>
     <w:lsdException w:name="Placeholder Text" w:semiHidden="1"/>
     <w:lsdException w:name="No Spacing" w:uiPriority="1" w:qFormat="1"/>
     <w:lsdException w:name="Light Shading" w:uiPriority="60"/>
@@ -906,19 +1475,18 @@
     <w:lsdException w:name="Smart Hyperlink" w:semiHidden="1" w:unhideWhenUsed="1"/>
     <w:lsdException w:name="Hashtag" w:semiHidden="1" w:unhideWhenUsed="1"/>
     <w:lsdException w:name="Unresolved Mention" w:semiHidden="1" w:unhideWhenUsed="1"/>
-    <w:lsdException w:name="Smart Link" w:semiHidden="1" w:unhideWhenUsed="1"/>
   </w:latentStyles>
   <w:style w:type="paragraph" w:default="1" w:styleId="Normal">
     <w:name w:val="Normal"/>
     <w:qFormat/>
   </w:style>
-  <w:style w:type="character" w:default="1" w:styleId="Policepardfaut">
+  <w:style w:type="character" w:default="1" w:styleId="DefaultParagraphFont">
     <w:name w:val="Default Paragraph Font"/>
     <w:uiPriority w:val="1"/>
     <w:semiHidden/>
     <w:unhideWhenUsed/>
   </w:style>
-  <w:style w:type="table" w:default="1" w:styleId="TableauNormal">
+  <w:style w:type="table" w:default="1" w:styleId="TableNormal">
     <w:name w:val="Normal Table"/>
     <w:uiPriority w:val="99"/>
     <w:semiHidden/>
@@ -933,13 +1501,13 @@
       </w:tblCellMar>
     </w:tblPr>
   </w:style>
-  <w:style w:type="numbering" w:default="1" w:styleId="Aucuneliste">
+  <w:style w:type="numbering" w:default="1" w:styleId="NoList">
     <w:name w:val="No List"/>
     <w:uiPriority w:val="99"/>
     <w:semiHidden/>
     <w:unhideWhenUsed/>
   </w:style>
-  <w:style w:type="paragraph" w:styleId="Paragraphedeliste">
+  <w:style w:type="paragraph" w:styleId="ListParagraph">
     <w:name w:val="List Paragraph"/>
     <w:basedOn w:val="Normal"/>
     <w:uiPriority w:val="34"/>
@@ -949,6 +1517,104 @@
       <w:ind w:left="720"/>
       <w:contextualSpacing/>
     </w:pPr>
+  </w:style>
+  <w:style w:type="character" w:styleId="CommentReference">
+    <w:name w:val="annotation reference"/>
+    <w:basedOn w:val="DefaultParagraphFont"/>
+    <w:uiPriority w:val="99"/>
+    <w:semiHidden/>
+    <w:unhideWhenUsed/>
+    <w:rsid w:val="00EB7C4F"/>
+    <w:rPr>
+      <w:sz w:val="16"/>
+      <w:szCs w:val="16"/>
+    </w:rPr>
+  </w:style>
+  <w:style w:type="paragraph" w:styleId="CommentText">
+    <w:name w:val="annotation text"/>
+    <w:basedOn w:val="Normal"/>
+    <w:link w:val="CommentTextChar"/>
+    <w:uiPriority w:val="99"/>
+    <w:semiHidden/>
+    <w:unhideWhenUsed/>
+    <w:rsid w:val="00EB7C4F"/>
+    <w:pPr>
+      <w:spacing w:line="240" w:lineRule="auto"/>
+    </w:pPr>
+    <w:rPr>
+      <w:sz w:val="20"/>
+      <w:szCs w:val="20"/>
+    </w:rPr>
+  </w:style>
+  <w:style w:type="character" w:customStyle="1" w:styleId="CommentTextChar">
+    <w:name w:val="Comment Text Char"/>
+    <w:basedOn w:val="DefaultParagraphFont"/>
+    <w:link w:val="CommentText"/>
+    <w:uiPriority w:val="99"/>
+    <w:semiHidden/>
+    <w:rsid w:val="00EB7C4F"/>
+    <w:rPr>
+      <w:sz w:val="20"/>
+      <w:szCs w:val="20"/>
+    </w:rPr>
+  </w:style>
+  <w:style w:type="paragraph" w:styleId="CommentSubject">
+    <w:name w:val="annotation subject"/>
+    <w:basedOn w:val="CommentText"/>
+    <w:next w:val="CommentText"/>
+    <w:link w:val="CommentSubjectChar"/>
+    <w:uiPriority w:val="99"/>
+    <w:semiHidden/>
+    <w:unhideWhenUsed/>
+    <w:rsid w:val="00EB7C4F"/>
+    <w:rPr>
+      <w:b/>
+      <w:bCs/>
+    </w:rPr>
+  </w:style>
+  <w:style w:type="character" w:customStyle="1" w:styleId="CommentSubjectChar">
+    <w:name w:val="Comment Subject Char"/>
+    <w:basedOn w:val="CommentTextChar"/>
+    <w:link w:val="CommentSubject"/>
+    <w:uiPriority w:val="99"/>
+    <w:semiHidden/>
+    <w:rsid w:val="00EB7C4F"/>
+    <w:rPr>
+      <w:b/>
+      <w:bCs/>
+      <w:sz w:val="20"/>
+      <w:szCs w:val="20"/>
+    </w:rPr>
+  </w:style>
+  <w:style w:type="paragraph" w:styleId="BalloonText">
+    <w:name w:val="Balloon Text"/>
+    <w:basedOn w:val="Normal"/>
+    <w:link w:val="BalloonTextChar"/>
+    <w:uiPriority w:val="99"/>
+    <w:semiHidden/>
+    <w:unhideWhenUsed/>
+    <w:rsid w:val="00EB7C4F"/>
+    <w:pPr>
+      <w:spacing w:after="0" w:line="240" w:lineRule="auto"/>
+    </w:pPr>
+    <w:rPr>
+      <w:rFonts w:ascii="Segoe UI" w:hAnsi="Segoe UI" w:cs="Segoe UI"/>
+      <w:sz w:val="18"/>
+      <w:szCs w:val="18"/>
+    </w:rPr>
+  </w:style>
+  <w:style w:type="character" w:customStyle="1" w:styleId="BalloonTextChar">
+    <w:name w:val="Balloon Text Char"/>
+    <w:basedOn w:val="DefaultParagraphFont"/>
+    <w:link w:val="BalloonText"/>
+    <w:uiPriority w:val="99"/>
+    <w:semiHidden/>
+    <w:rsid w:val="00EB7C4F"/>
+    <w:rPr>
+      <w:rFonts w:ascii="Segoe UI" w:hAnsi="Segoe UI" w:cs="Segoe UI"/>
+      <w:sz w:val="18"/>
+      <w:szCs w:val="18"/>
+    </w:rPr>
   </w:style>
 </w:styles>
 </file>

</xml_diff>

<commit_message>
Update task instruction even if I did not modify it
</commit_message>
<xml_diff>
--- a/LGC_Motiv_task/task_INSTRUCTIONS.docx
+++ b/LGC_Motiv_task/task_INSTRUCTIONS.docx
@@ -1,6 +1,6 @@
 
 <file path=word/document.xml><?xml version="1.0" encoding="utf-8"?>
-<w:document xmlns:wpc="http://schemas.microsoft.com/office/word/2010/wordprocessingCanvas" xmlns:cx="http://schemas.microsoft.com/office/drawing/2014/chartex" xmlns:cx1="http://schemas.microsoft.com/office/drawing/2015/9/8/chartex" xmlns:cx2="http://schemas.microsoft.com/office/drawing/2015/10/21/chartex" xmlns:cx3="http://schemas.microsoft.com/office/drawing/2016/5/9/chartex" xmlns:cx4="http://schemas.microsoft.com/office/drawing/2016/5/10/chartex" xmlns:cx5="http://schemas.microsoft.com/office/drawing/2016/5/11/chartex" xmlns:cx6="http://schemas.microsoft.com/office/drawing/2016/5/12/chartex" xmlns:cx7="http://schemas.microsoft.com/office/drawing/2016/5/13/chartex" xmlns:cx8="http://schemas.microsoft.com/office/drawing/2016/5/14/chartex" xmlns:mc="http://schemas.openxmlformats.org/markup-compatibility/2006" xmlns:aink="http://schemas.microsoft.com/office/drawing/2016/ink" xmlns:am3d="http://schemas.microsoft.com/office/drawing/2017/model3d" xmlns:o="urn:schemas-microsoft-com:office:office" xmlns:r="http://schemas.openxmlformats.org/officeDocument/2006/relationships" xmlns:m="http://schemas.openxmlformats.org/officeDocument/2006/math" xmlns:v="urn:schemas-microsoft-com:vml" xmlns:wp14="http://schemas.microsoft.com/office/word/2010/wordprocessingDrawing" xmlns:wp="http://schemas.openxmlformats.org/drawingml/2006/wordprocessingDrawing" xmlns:w10="urn:schemas-microsoft-com:office:word" xmlns:w="http://schemas.openxmlformats.org/wordprocessingml/2006/main" xmlns:w14="http://schemas.microsoft.com/office/word/2010/wordml" xmlns:w15="http://schemas.microsoft.com/office/word/2012/wordml" xmlns:w16cex="http://schemas.microsoft.com/office/word/2018/wordml/cex" xmlns:w16cid="http://schemas.microsoft.com/office/word/2016/wordml/cid" xmlns:w16="http://schemas.microsoft.com/office/word/2018/wordml" xmlns:w16se="http://schemas.microsoft.com/office/word/2015/wordml/symex" xmlns:wpg="http://schemas.microsoft.com/office/word/2010/wordprocessingGroup" xmlns:wpi="http://schemas.microsoft.com/office/word/2010/wordprocessingInk" xmlns:wne="http://schemas.microsoft.com/office/word/2006/wordml" xmlns:wps="http://schemas.microsoft.com/office/word/2010/wordprocessingShape" mc:Ignorable="w14 w15 w16se w16cid w16 w16cex wp14">
+<w:document xmlns:wpc="http://schemas.microsoft.com/office/word/2010/wordprocessingCanvas" xmlns:cx="http://schemas.microsoft.com/office/drawing/2014/chartex" xmlns:cx1="http://schemas.microsoft.com/office/drawing/2015/9/8/chartex" xmlns:cx2="http://schemas.microsoft.com/office/drawing/2015/10/21/chartex" xmlns:cx3="http://schemas.microsoft.com/office/drawing/2016/5/9/chartex" xmlns:cx4="http://schemas.microsoft.com/office/drawing/2016/5/10/chartex" xmlns:cx5="http://schemas.microsoft.com/office/drawing/2016/5/11/chartex" xmlns:cx6="http://schemas.microsoft.com/office/drawing/2016/5/12/chartex" xmlns:cx7="http://schemas.microsoft.com/office/drawing/2016/5/13/chartex" xmlns:cx8="http://schemas.microsoft.com/office/drawing/2016/5/14/chartex" xmlns:mc="http://schemas.openxmlformats.org/markup-compatibility/2006" xmlns:aink="http://schemas.microsoft.com/office/drawing/2016/ink" xmlns:am3d="http://schemas.microsoft.com/office/drawing/2017/model3d" xmlns:o="urn:schemas-microsoft-com:office:office" xmlns:r="http://schemas.openxmlformats.org/officeDocument/2006/relationships" xmlns:m="http://schemas.openxmlformats.org/officeDocument/2006/math" xmlns:v="urn:schemas-microsoft-com:vml" xmlns:wp14="http://schemas.microsoft.com/office/word/2010/wordprocessingDrawing" xmlns:wp="http://schemas.openxmlformats.org/drawingml/2006/wordprocessingDrawing" xmlns:w10="urn:schemas-microsoft-com:office:word" xmlns:w="http://schemas.openxmlformats.org/wordprocessingml/2006/main" xmlns:w14="http://schemas.microsoft.com/office/word/2010/wordml" xmlns:w15="http://schemas.microsoft.com/office/word/2012/wordml" xmlns:w16cid="http://schemas.microsoft.com/office/word/2016/wordml/cid" xmlns:w16se="http://schemas.microsoft.com/office/word/2015/wordml/symex" xmlns:wpg="http://schemas.microsoft.com/office/word/2010/wordprocessingGroup" xmlns:wpi="http://schemas.microsoft.com/office/word/2010/wordprocessingInk" xmlns:wne="http://schemas.microsoft.com/office/word/2006/wordml" xmlns:wps="http://schemas.microsoft.com/office/word/2010/wordprocessingShape" mc:Ignorable="w14 w15 w16se w16cid wp14">
   <w:body>
     <w:p>
       <w:pPr>
@@ -73,8 +73,7 @@
         </w:r>
       </w:ins>
       <w:commentRangeStart w:id="2"/>
-      <w:commentRangeStart w:id="3"/>
-      <w:del w:id="4" w:author="Barakat Arthur" w:date="2021-07-13T14:17:00Z">
+      <w:del w:id="3" w:author="Barakat Arthur" w:date="2021-07-13T14:17:00Z">
         <w:r>
           <w:rPr>
             <w:bCs/>
@@ -82,7 +81,7 @@
           <w:delText>4</w:delText>
         </w:r>
       </w:del>
-      <w:del w:id="5" w:author="Barakat Arthur" w:date="2021-07-13T14:18:00Z">
+      <w:del w:id="4" w:author="Barakat Arthur" w:date="2021-07-13T14:18:00Z">
         <w:r>
           <w:rPr>
             <w:bCs/>
@@ -94,50 +93,57 @@
         <w:rPr>
           <w:bCs/>
         </w:rPr>
-        <w:t xml:space="preserve"> chf</w:t>
+        <w:t xml:space="preserve"> </w:t>
+      </w:r>
+      <w:proofErr w:type="spellStart"/>
+      <w:r>
+        <w:rPr>
+          <w:bCs/>
+        </w:rPr>
+        <w:t>chf</w:t>
       </w:r>
       <w:commentRangeEnd w:id="2"/>
-      <w:r>
-        <w:rPr>
-          <w:rStyle w:val="Marquedecommentaire"/>
+      <w:proofErr w:type="spellEnd"/>
+      <w:r>
+        <w:rPr>
+          <w:rStyle w:val="CommentReference"/>
         </w:rPr>
         <w:commentReference w:id="2"/>
       </w:r>
-      <w:commentRangeEnd w:id="3"/>
-      <w:r>
-        <w:rPr>
-          <w:rStyle w:val="Marquedecommentaire"/>
-        </w:rPr>
-        <w:commentReference w:id="3"/>
-      </w:r>
       <w:r>
         <w:rPr>
           <w:bCs/>
         </w:rPr>
         <w:t xml:space="preserve">) par </w:t>
       </w:r>
-      <w:commentRangeStart w:id="6"/>
-      <w:ins w:id="7" w:author="Barakat Arthur" w:date="2021-07-13T15:44:00Z">
+      <w:proofErr w:type="spellStart"/>
+      <w:ins w:id="5" w:author="Barakat Arthur" w:date="2021-07-13T15:44:00Z">
         <w:r>
           <w:rPr>
             <w:bCs/>
           </w:rPr>
           <w:t>twint</w:t>
         </w:r>
-      </w:ins>
-      <w:commentRangeEnd w:id="6"/>
-      <w:r>
-        <w:rPr>
-          <w:rStyle w:val="Marquedecommentaire"/>
-        </w:rPr>
-        <w:commentReference w:id="6"/>
-      </w:r>
-      <w:ins w:id="8" w:author="Barakat Arthur" w:date="2021-07-13T15:44:00Z">
+        <w:proofErr w:type="spellEnd"/>
         <w:r>
           <w:rPr>
             <w:bCs/>
           </w:rPr>
-          <w:t xml:space="preserve"> our par </w:t>
+          <w:t xml:space="preserve"> </w:t>
+        </w:r>
+        <w:proofErr w:type="spellStart"/>
+        <w:r>
+          <w:rPr>
+            <w:bCs/>
+          </w:rPr>
+          <w:t>our</w:t>
+        </w:r>
+        <w:proofErr w:type="spellEnd"/>
+        <w:r>
+          <w:rPr>
+            <w:bCs/>
+          </w:rPr>
+          <w:t xml:space="preserve"> par </w:t>
         </w:r>
       </w:ins>
       <w:r>
@@ -177,8 +183,7 @@
       <w:pPr>
         <w:jc w:val="both"/>
       </w:pPr>
-      <w:commentRangeStart w:id="9"/>
-      <w:commentRangeStart w:id="10"/>
+      <w:commentRangeStart w:id="6"/>
       <w:r>
         <w:t xml:space="preserve">Vous allez effectuer deux tâches. </w:t>
       </w:r>
@@ -188,24 +193,17 @@
       <w:r>
         <w:t xml:space="preserve"> vous allez répondre à plusieurs essais. Chaque essai se décomposera en deux phases :</w:t>
       </w:r>
-      <w:commentRangeEnd w:id="9"/>
-      <w:r>
-        <w:rPr>
-          <w:rStyle w:val="Marquedecommentaire"/>
-        </w:rPr>
-        <w:commentReference w:id="9"/>
-      </w:r>
-      <w:commentRangeEnd w:id="10"/>
-      <w:r>
-        <w:rPr>
-          <w:rStyle w:val="Marquedecommentaire"/>
-        </w:rPr>
-        <w:commentReference w:id="10"/>
-      </w:r>
-    </w:p>
-    <w:p>
-      <w:pPr>
-        <w:pStyle w:val="Paragraphedeliste"/>
+      <w:commentRangeEnd w:id="6"/>
+      <w:r>
+        <w:rPr>
+          <w:rStyle w:val="CommentReference"/>
+        </w:rPr>
+        <w:commentReference w:id="6"/>
+      </w:r>
+    </w:p>
+    <w:p>
+      <w:pPr>
+        <w:pStyle w:val="ListParagraph"/>
         <w:numPr>
           <w:ilvl w:val="0"/>
           <w:numId w:val="1"/>
@@ -245,14 +243,23 @@
       <w:r>
         <w:t>. Vous devrez à chaque fois</w:t>
       </w:r>
-      <w:r>
-        <w:t xml:space="preserve"> </w:t>
-      </w:r>
-      <w:r>
-        <w:t>sélectionner</w:t>
-      </w:r>
-      <w:r>
-        <w:t xml:space="preserve"> l’option qui vous paraît préférable entre les deux options affichées à l’écran et votre degré de certitude dans votre choix. Les options varieront en termes de montants monétaires en jeu mais aussi en termes de difficulté de l’effort proposé. Pour répondre, vous aurez à votre disposition un boîtier de réponse avec quatre boutons. Les boutons vous permettront de dire si vous préférez : 1) l’option de gauche avec certitude, 2) l’option de gauche sans être sûr(e) de vous, 3) l’option de droite sans être sûr(e) de vous ou 4) l’option de droite en étant sûr(e) de vous.</w:t>
+      <w:ins w:id="7" w:author="Barakat Arthur" w:date="2021-07-13T14:20:00Z">
+        <w:r>
+          <w:t xml:space="preserve"> </w:t>
+        </w:r>
+      </w:ins>
+      <w:ins w:id="8" w:author="Barakat Arthur" w:date="2021-07-13T14:49:00Z">
+        <w:r>
+          <w:t>sélectionner</w:t>
+        </w:r>
+      </w:ins>
+      <w:r>
+        <w:t xml:space="preserve"> l’option qui vous paraît préférable entre les deux options affichées à l’écran et votre degré de certitude dans votre choix. Les options varieront en termes de montants monétaires en jeu mais aussi en termes de difficulté de l’effort proposé. Pour répondre, vous aurez à votre disposition un boîtier de réponse avec quatr</w:t>
+      </w:r>
+      <w:bookmarkStart w:id="9" w:name="_GoBack"/>
+      <w:bookmarkEnd w:id="9"/>
+      <w:r>
+        <w:t>e boutons. Les boutons vous permettront de dire si vous préférez : 1) l’option de gauche avec certitude, 2) l’option de gauche sans être sûr(e) de vous, 3) l’option de droite sans être sûr(e) de vous ou 4) l’option de droite en étant sûr(e) de vous.</w:t>
       </w:r>
     </w:p>
     <w:p>
@@ -262,13 +269,20 @@
       <w:r>
         <w:t xml:space="preserve">Attention à ne pas trop tarder à faire votre choix ou cela sera considéré comme une erreur. Un message indiquant « Trop lent ! » apparaîtra alors à l’écran et vous </w:t>
       </w:r>
-      <w:r>
-        <w:t>devrez le refaire !</w:t>
-      </w:r>
-    </w:p>
-    <w:p>
-      <w:pPr>
-        <w:pStyle w:val="Paragraphedeliste"/>
+      <w:del w:id="10" w:author="Barakat Arthur" w:date="2021-07-13T16:04:00Z">
+        <w:r>
+          <w:delText>perdrez 2 chf !</w:delText>
+        </w:r>
+      </w:del>
+      <w:ins w:id="11" w:author="Barakat Arthur" w:date="2021-07-13T16:04:00Z">
+        <w:r>
+          <w:t>devrez le refaire !</w:t>
+        </w:r>
+      </w:ins>
+    </w:p>
+    <w:p>
+      <w:pPr>
+        <w:pStyle w:val="ListParagraph"/>
         <w:numPr>
           <w:ilvl w:val="0"/>
           <w:numId w:val="1"/>
@@ -361,113 +375,100 @@
       <w:r>
         <w:t xml:space="preserve"> </w:t>
       </w:r>
-      <w:r>
-        <w:t xml:space="preserve">une séquence de chiffre apparaitra progressivement à l’écran. Votre but est d’indiquer si le chiffre </w:t>
-      </w:r>
-      <w:ins w:id="11" w:author="Nicolas" w:date="2021-07-13T19:31:00Z">
-        <w:r>
-          <w:t xml:space="preserve">que vous avez vu 2 chiffres précédemment dans la séquence </w:t>
-        </w:r>
-      </w:ins>
-      <w:ins w:id="12" w:author="Barakat Arthur" w:date="2021-07-13T14:54:00Z">
-        <w:r>
-          <w:t xml:space="preserve">est </w:t>
-        </w:r>
-      </w:ins>
-      <w:ins w:id="13" w:author="Barakat Arthur" w:date="2021-07-13T15:08:00Z">
+      <w:ins w:id="12" w:author="Barakat Arthur" w:date="2021-07-13T14:50:00Z">
+        <w:r>
+          <w:t>une séquence de chiffre apparaitra progressivement à l’écran</w:t>
+        </w:r>
+      </w:ins>
+      <w:ins w:id="13" w:author="Barakat Arthur" w:date="2021-07-13T14:54:00Z">
+        <w:r>
+          <w:t>.</w:t>
+        </w:r>
+      </w:ins>
+      <w:ins w:id="14" w:author="Barakat Arthur" w:date="2021-07-13T14:53:00Z">
+        <w:r>
+          <w:t xml:space="preserve"> Votre but est </w:t>
+        </w:r>
+      </w:ins>
+      <w:del w:id="15" w:author="Barakat Arthur" w:date="2021-07-13T14:53:00Z">
+        <w:r>
+          <w:delText>vous de</w:delText>
+        </w:r>
+      </w:del>
+      <w:ins w:id="16" w:author="Barakat Arthur" w:date="2021-07-13T14:54:00Z">
+        <w:r>
+          <w:t xml:space="preserve">d’indiquer si le chiffre est </w:t>
+        </w:r>
+      </w:ins>
+      <w:ins w:id="17" w:author="Barakat Arthur" w:date="2021-07-13T15:08:00Z">
         <w:r>
           <w:t>au-dessus</w:t>
         </w:r>
       </w:ins>
-      <w:ins w:id="14" w:author="Barakat Arthur" w:date="2021-07-13T14:54:00Z">
+      <w:ins w:id="18" w:author="Barakat Arthur" w:date="2021-07-13T14:54:00Z">
         <w:r>
           <w:t xml:space="preserve"> ou </w:t>
         </w:r>
       </w:ins>
-      <w:ins w:id="15" w:author="Nicolas" w:date="2021-07-13T19:38:00Z">
-        <w:r>
-          <w:t>en</w:t>
-        </w:r>
-      </w:ins>
-      <w:ins w:id="16" w:author="Barakat Arthur" w:date="2021-07-13T15:08:00Z">
-        <w:del w:id="17" w:author="Nicolas" w:date="2021-07-13T19:38:00Z">
-          <w:r>
-            <w:delText>au</w:delText>
-          </w:r>
-        </w:del>
-        <w:r>
-          <w:t>-</w:t>
-        </w:r>
-      </w:ins>
-      <w:ins w:id="18" w:author="Barakat Arthur" w:date="2021-07-13T14:54:00Z">
+      <w:ins w:id="19" w:author="Barakat Arthur" w:date="2021-07-13T15:08:00Z">
+        <w:r>
+          <w:t>au-</w:t>
+        </w:r>
+      </w:ins>
+      <w:ins w:id="20" w:author="Barakat Arthur" w:date="2021-07-13T14:54:00Z">
         <w:r>
           <w:t>dessous</w:t>
         </w:r>
         <w:r>
-          <w:t xml:space="preserve"> de 5.</w:t>
-        </w:r>
-        <w:del w:id="19" w:author="Nicolas" w:date="2021-07-13T19:31:00Z">
-          <w:r>
-            <w:delText xml:space="preserve"> </w:delText>
-          </w:r>
-        </w:del>
-        <w:del w:id="20" w:author="Nicolas" w:date="2021-07-13T19:29:00Z">
-          <w:r>
-            <w:delText xml:space="preserve">Cependant, </w:delText>
-          </w:r>
-        </w:del>
+          <w:t xml:space="preserve"> de 5. Cependant, </w:t>
+        </w:r>
       </w:ins>
       <w:ins w:id="21" w:author="Barakat Arthur" w:date="2021-07-13T14:57:00Z">
-        <w:del w:id="22" w:author="Nicolas" w:date="2021-07-13T19:29:00Z">
-          <w:r>
-            <w:delText>vous devrez répondre</w:delText>
-          </w:r>
-        </w:del>
-      </w:ins>
-      <w:ins w:id="23" w:author="Barakat Arthur" w:date="2021-07-13T15:05:00Z">
-        <w:del w:id="24" w:author="Nicolas" w:date="2021-07-13T19:29:00Z">
-          <w:r>
-            <w:delText xml:space="preserve"> avec un décalage de 2 chiffres</w:delText>
-          </w:r>
-        </w:del>
-      </w:ins>
-      <w:ins w:id="25" w:author="Barakat Arthur" w:date="2021-07-13T15:06:00Z">
-        <w:del w:id="26" w:author="Nicolas" w:date="2021-07-13T19:29:00Z">
-          <w:r>
-            <w:delText xml:space="preserve">. </w:delText>
-          </w:r>
-        </w:del>
-        <w:del w:id="27" w:author="Nicolas" w:date="2021-07-13T19:31:00Z">
-          <w:r>
-            <w:delText xml:space="preserve">Ainsi vous devrez vous souvenir de la réponse </w:delText>
-          </w:r>
-        </w:del>
-      </w:ins>
-      <w:ins w:id="28" w:author="Barakat Arthur" w:date="2021-07-13T15:07:00Z">
-        <w:del w:id="29" w:author="Nicolas" w:date="2021-07-13T19:31:00Z">
-          <w:r>
-            <w:delText>de deux chiffre avant de pouvoir répondre</w:delText>
-          </w:r>
-        </w:del>
-      </w:ins>
-      <w:del w:id="30" w:author="Nicolas" w:date="2021-07-13T19:31:00Z">
-        <w:r>
-          <w:delText>vrez répondre à plusieurs questions aussi vite que possible. Ces questions consisteront à dire soit si le chiff</w:delText>
-        </w:r>
-      </w:del>
-      <w:ins w:id="31" w:author="Barakat Arthur" w:date="2021-07-13T15:06:00Z">
-        <w:del w:id="32" w:author="Nicolas" w:date="2021-07-13T19:31:00Z">
-          <w:r>
-            <w:delText>.</w:delText>
-          </w:r>
-        </w:del>
-      </w:ins>
-      <w:del w:id="33" w:author="Barakat Arthur" w:date="2021-07-13T14:53:00Z">
+        <w:r>
+          <w:t>vous devrez répondre</w:t>
+        </w:r>
+      </w:ins>
+      <w:ins w:id="22" w:author="Barakat Arthur" w:date="2021-07-13T15:05:00Z">
+        <w:r>
+          <w:t xml:space="preserve"> avec un décalage de 2 chiffres</w:t>
+        </w:r>
+      </w:ins>
+      <w:ins w:id="23" w:author="Barakat Arthur" w:date="2021-07-13T15:06:00Z">
+        <w:r>
+          <w:t xml:space="preserve">. Ainsi vous devrez vous souvenir de la réponse </w:t>
+        </w:r>
+      </w:ins>
+      <w:ins w:id="24" w:author="Barakat Arthur" w:date="2021-07-13T15:07:00Z">
+        <w:r>
+          <w:t>de deux chiffre avant de pouvoir répondre</w:t>
+        </w:r>
+      </w:ins>
+      <w:del w:id="25" w:author="Barakat Arthur" w:date="2021-07-13T14:53:00Z">
+        <w:r>
+          <w:delText xml:space="preserve">vrez répondre à plusieurs questions aussi vite que possible. Ces questions consisteront à </w:delText>
+        </w:r>
+      </w:del>
+      <w:del w:id="26" w:author="Barakat Arthur" w:date="2021-07-13T14:54:00Z">
+        <w:r>
+          <w:delText>dire</w:delText>
+        </w:r>
+      </w:del>
+      <w:del w:id="27" w:author="Barakat Arthur" w:date="2021-07-13T14:53:00Z">
+        <w:r>
+          <w:delText xml:space="preserve"> soit si le chiff</w:delText>
+        </w:r>
+      </w:del>
+      <w:ins w:id="28" w:author="Barakat Arthur" w:date="2021-07-13T15:06:00Z">
+        <w:r>
+          <w:t>.</w:t>
+        </w:r>
+      </w:ins>
+      <w:del w:id="29" w:author="Barakat Arthur" w:date="2021-07-13T14:53:00Z">
         <w:r>
           <w:delText>re</w:delText>
         </w:r>
       </w:del>
-      <w:del w:id="34" w:author="Barakat Arthur" w:date="2021-07-13T15:06:00Z">
+      <w:del w:id="30" w:author="Barakat Arthur" w:date="2021-07-13T15:06:00Z">
         <w:r>
           <w:delText xml:space="preserve"> affiché </w:delText>
         </w:r>
@@ -481,20 +482,10 @@
           <w:delText xml:space="preserve"> si le chiffre affiché à l’écran était pair ou impair.</w:delText>
         </w:r>
       </w:del>
-      <w:ins w:id="35" w:author="Nicolas" w:date="2021-07-13T19:31:00Z">
-        <w:r>
-          <w:t xml:space="preserve"> </w:t>
-        </w:r>
-      </w:ins>
-      <w:del w:id="36" w:author="Nicolas" w:date="2021-07-13T19:31:00Z">
-        <w:r>
-          <w:delText xml:space="preserve"> </w:delText>
-        </w:r>
-      </w:del>
-      <w:r>
-        <w:t>Pour répondre, vous disposerez du même boîtier de réponse que pour la phase de choix. Vous aurez juste à sélectionner à chaque fois la réponse correcte à gauche (</w:t>
-      </w:r>
-      <w:del w:id="37" w:author="Barakat Arthur" w:date="2021-07-13T15:07:00Z">
+      <w:r>
+        <w:t xml:space="preserve"> Pour répondre, vous disposerez du même boîtier de réponse que pour la phase de choix. Vous aurez juste à sélectionner à chaque fois la réponse correcte à gauche (</w:t>
+      </w:r>
+      <w:del w:id="31" w:author="Barakat Arthur" w:date="2021-07-13T15:07:00Z">
         <w:r>
           <w:delText xml:space="preserve">pair ou </w:delText>
         </w:r>
@@ -502,115 +493,58 @@
       <w:r>
         <w:t>&lt; 5) ou à droite (</w:t>
       </w:r>
-      <w:del w:id="38" w:author="Barakat Arthur" w:date="2021-07-13T15:07:00Z">
+      <w:del w:id="32" w:author="Barakat Arthur" w:date="2021-07-13T15:07:00Z">
         <w:r>
           <w:delText xml:space="preserve">impair ou </w:delText>
         </w:r>
       </w:del>
       <w:r>
-        <w:t>&gt; 5). Notez que, pour les deux premiers chiffres affichés à l’écran, il suffit d’appuyer sur un bouton aléatoire pour passer à la suite</w:t>
-      </w:r>
-      <w:ins w:id="39" w:author="Barakat Arthur" w:date="2021-07-13T15:07:00Z">
-        <w:del w:id="40" w:author="Nicolas" w:date="2021-07-13T19:30:00Z">
-          <w:r>
-            <w:delText>, car aucun chiffre n’avait été montré avant</w:delText>
-          </w:r>
-        </w:del>
+        <w:t xml:space="preserve">&gt; 5). Notez que, pour les deux premiers chiffres </w:t>
+      </w:r>
+      <w:r>
+        <w:lastRenderedPageBreak/>
+        <w:t>affichés à l’écran, il suffit d’appuyer sur un bouton aléatoire pour passer à la suite</w:t>
+      </w:r>
+      <w:ins w:id="33" w:author="Barakat Arthur" w:date="2021-07-13T15:07:00Z">
+        <w:r>
+          <w:t>, car aucun chiffre n’avait été montré avant</w:t>
+        </w:r>
       </w:ins>
       <w:r>
         <w:t>.</w:t>
       </w:r>
-      <w:commentRangeStart w:id="41"/>
+      <w:commentRangeStart w:id="34"/>
       <w:r>
         <w:t xml:space="preserve"> Il n’y aura pas besoin de répondre aux deux derniers chiffres affichés au sein d’un essai donné.</w:t>
       </w:r>
-      <w:commentRangeEnd w:id="41"/>
-      <w:r>
-        <w:rPr>
-          <w:rStyle w:val="Marquedecommentaire"/>
-        </w:rPr>
-        <w:commentReference w:id="41"/>
+      <w:commentRangeEnd w:id="34"/>
+      <w:r>
+        <w:rPr>
+          <w:rStyle w:val="CommentReference"/>
+        </w:rPr>
+        <w:commentReference w:id="34"/>
       </w:r>
       <w:r>
         <w:t xml:space="preserve"> </w:t>
       </w:r>
-      <w:r>
-        <w:t xml:space="preserve">Tout comme </w:t>
-      </w:r>
-      <w:ins w:id="42" w:author="Nicolas" w:date="2021-07-13T19:30:00Z">
-        <w:r>
-          <w:t xml:space="preserve">pour </w:t>
-        </w:r>
-      </w:ins>
-      <w:r>
-        <w:t>l’effort physique, l</w:t>
-      </w:r>
-      <w:r>
-        <w:t xml:space="preserve">e choix que vous aurez effectué </w:t>
-      </w:r>
-      <w:r>
-        <w:lastRenderedPageBreak/>
-        <w:t>en phase 1 de l’essai déterminera le nombre de questions auxquelles vous devrez répondre à chaque essai.</w:t>
-      </w:r>
-    </w:p>
-    <w:p>
-      <w:pPr>
-        <w:jc w:val="both"/>
-        <w:rPr>
-          <w:ins w:id="43" w:author="Nicolas" w:date="2021-07-13T19:36:00Z"/>
-        </w:rPr>
-      </w:pPr>
-      <w:ins w:id="44" w:author="Nicolas" w:date="2021-07-13T19:32:00Z">
-        <w:r>
-          <w:t>Exemple : La séquence 1 – 4 – 6 - 8 apparaît à l’écran. Pour les deux premiers chiffres (1 et 4), vous pourrez appuyer sur n’</w:t>
-        </w:r>
-      </w:ins>
-      <w:ins w:id="45" w:author="Nicolas" w:date="2021-07-13T19:33:00Z">
-        <w:r>
-          <w:t>importe quel bouton pour passer à la suite.</w:t>
-        </w:r>
-      </w:ins>
-      <w:ins w:id="46" w:author="Nicolas" w:date="2021-07-13T19:35:00Z">
-        <w:r>
-          <w:t xml:space="preserve"> Lorsque le chiffre 6 apparaîtra à l’écran, vous devrez dire si le chiffre apparu 2 chiffres plus tôt, c’est-à-dire le chiffre 1, est au-dessus ou en-dessous de 5. Ensuite, lorsque le chiffre 8 apparaîtra, vous devrez dire si le ch</w:t>
-        </w:r>
-      </w:ins>
-      <w:ins w:id="47" w:author="Nicolas" w:date="2021-07-13T19:36:00Z">
-        <w:r>
-          <w:t>iffre apparu deux fois plus tôt, c’est-à-dire le chiffre 4 est en-dessous ou au-dessus de 1.</w:t>
-        </w:r>
-      </w:ins>
-    </w:p>
-    <w:p>
-      <w:pPr>
-        <w:jc w:val="both"/>
-        <w:rPr>
-          <w:ins w:id="48" w:author="Nicolas" w:date="2021-07-13T19:36:00Z"/>
-        </w:rPr>
-      </w:pPr>
-      <w:ins w:id="49" w:author="Nicolas" w:date="2021-07-13T19:36:00Z">
-        <w:r>
-          <w:t>Notez que le fait de faire une erreur ne change pas le fait qu’il faut toujours répondre au chiffre apparu deux chiffres plus tôt dans la séquence.</w:t>
-        </w:r>
-      </w:ins>
-    </w:p>
-    <w:p>
-      <w:pPr>
-        <w:jc w:val="both"/>
-        <w:rPr>
-          <w:ins w:id="50" w:author="Nicolas" w:date="2021-07-13T19:35:00Z"/>
-        </w:rPr>
-      </w:pPr>
-      <w:ins w:id="51" w:author="Nicolas" w:date="2021-07-13T19:36:00Z">
-        <w:r>
-          <w:t>Lors de l’entraînement vous n’aurez aucune contrainte t</w:t>
-        </w:r>
-      </w:ins>
-      <w:ins w:id="52" w:author="Nicolas" w:date="2021-07-13T19:37:00Z">
-        <w:r>
-          <w:t>emporelle, mais dans l’IRM vous devrez essayer de répondre aussi vite que possible. Si vous tardez trop, l’essai sera répété jusqu’à ce que vous y arriviez dans les temps prévus.</w:t>
-        </w:r>
-      </w:ins>
+      <w:ins w:id="35" w:author="Barakat Arthur" w:date="2021-07-13T15:14:00Z">
+        <w:r>
+          <w:t xml:space="preserve">Tout comme l’effort physique, </w:t>
+        </w:r>
+      </w:ins>
+      <w:del w:id="36" w:author="Barakat Arthur" w:date="2021-07-13T15:14:00Z">
+        <w:r>
+          <w:delText>L</w:delText>
+        </w:r>
+      </w:del>
+      <w:ins w:id="37" w:author="Barakat Arthur" w:date="2021-07-13T15:14:00Z">
+        <w:r>
+          <w:t>l</w:t>
+        </w:r>
+      </w:ins>
+      <w:r>
+        <w:t>e choix que vous aurez effectué en phase 1 de l’essai déterminera le nombre de questions auxquelles vous devrez répondre à chaque essai.</w:t>
+      </w:r>
     </w:p>
     <w:p>
       <w:pPr>
@@ -638,124 +572,82 @@
         <w:jc w:val="both"/>
       </w:pPr>
       <w:r>
-        <w:t xml:space="preserve">Avant de rentrer dans le scanner </w:t>
-      </w:r>
-      <w:r>
-        <w:t>et afin de mieux comprendre l</w:t>
-      </w:r>
-      <w:r>
-        <w:t>a tâche</w:t>
-      </w:r>
-      <w:r>
-        <w:t xml:space="preserve">, </w:t>
-      </w:r>
+        <w:t xml:space="preserve">Avant de rentrer dans le scanner, </w:t>
+      </w:r>
+      <w:ins w:id="38" w:author="Barakat Arthur" w:date="2021-07-13T15:19:00Z">
+        <w:r>
+          <w:t>et afin de mieux comprendre l</w:t>
+        </w:r>
+      </w:ins>
+      <w:ins w:id="39" w:author="Barakat Arthur" w:date="2021-07-13T15:33:00Z">
+        <w:r>
+          <w:t>a tâche</w:t>
+        </w:r>
+      </w:ins>
+      <w:ins w:id="40" w:author="Barakat Arthur" w:date="2021-07-13T15:19:00Z">
+        <w:r>
+          <w:t xml:space="preserve">, </w:t>
+        </w:r>
+      </w:ins>
       <w:r>
         <w:t xml:space="preserve">vous allez </w:t>
       </w:r>
-      <w:del w:id="53" w:author="Barakat Arthur" w:date="2021-07-13T15:32:00Z">
+      <w:del w:id="41" w:author="Barakat Arthur" w:date="2021-07-13T15:32:00Z">
         <w:r>
           <w:delText xml:space="preserve">effectuer </w:delText>
         </w:r>
       </w:del>
-      <w:ins w:id="54" w:author="Barakat Arthur" w:date="2021-07-13T15:32:00Z">
-        <w:del w:id="55" w:author="Nicolas" w:date="2021-07-13T19:33:00Z">
-          <w:r>
-            <w:delText>avoir accès</w:delText>
-          </w:r>
-        </w:del>
-      </w:ins>
-      <w:ins w:id="56" w:author="Nicolas" w:date="2021-07-13T19:33:00Z">
-        <w:r>
-          <w:t>pouvoir effectuer</w:t>
-        </w:r>
-      </w:ins>
-      <w:ins w:id="57" w:author="Barakat Arthur" w:date="2021-07-13T15:32:00Z">
-        <w:del w:id="58" w:author="Nicolas" w:date="2021-07-13T19:33:00Z">
-          <w:r>
-            <w:delText xml:space="preserve"> </w:delText>
-          </w:r>
-          <w:r>
-            <w:delText>à</w:delText>
-          </w:r>
-        </w:del>
-        <w:r>
-          <w:t xml:space="preserve"> </w:t>
-        </w:r>
-      </w:ins>
-      <w:r>
-        <w:t xml:space="preserve">un entraînement </w:t>
-      </w:r>
-      <w:r>
-        <w:t xml:space="preserve">consistant </w:t>
-      </w:r>
-      <w:ins w:id="59" w:author="Barakat Arthur" w:date="2021-07-13T15:32:00Z">
-        <w:del w:id="60" w:author="Nicolas" w:date="2021-07-13T19:33:00Z">
-          <w:r>
-            <w:delText>de</w:delText>
-          </w:r>
-        </w:del>
-        <w:del w:id="61" w:author="Nicolas" w:date="2021-07-13T19:34:00Z">
-          <w:r>
-            <w:delText xml:space="preserve"> quelques essais et de l’</w:delText>
-          </w:r>
-        </w:del>
-      </w:ins>
-      <w:ins w:id="62" w:author="Nicolas" w:date="2021-07-13T19:34:00Z">
-        <w:r>
-          <w:t>d’abord à apprendre</w:t>
-        </w:r>
-      </w:ins>
-      <w:ins w:id="63" w:author="Barakat Arthur" w:date="2021-07-13T15:32:00Z">
-        <w:del w:id="64" w:author="Nicolas" w:date="2021-07-13T19:34:00Z">
-          <w:r>
-            <w:delText xml:space="preserve">apprentissage des </w:delText>
-          </w:r>
-        </w:del>
-      </w:ins>
-      <w:ins w:id="65" w:author="Nicolas" w:date="2021-07-13T19:34:00Z">
-        <w:r>
-          <w:t xml:space="preserve"> à faire les </w:t>
-        </w:r>
-      </w:ins>
-      <w:r>
-        <w:t>deux types d’efforts</w:t>
+      <w:ins w:id="42" w:author="Barakat Arthur" w:date="2021-07-13T15:32:00Z">
+        <w:r>
+          <w:t xml:space="preserve">avoir accès </w:t>
+        </w:r>
+        <w:r>
+          <w:t>à</w:t>
+        </w:r>
+        <w:r>
+          <w:t xml:space="preserve"> un entraînement </w:t>
+        </w:r>
+        <w:r>
+          <w:t>consistant de quelques essais et de l’apprentissage des deux types d’efforts</w:t>
+        </w:r>
+      </w:ins>
+      <w:ins w:id="43" w:author="Barakat Arthur" w:date="2021-07-13T15:33:00Z">
+        <w:r>
+          <w:t>.</w:t>
+        </w:r>
+      </w:ins>
+      <w:del w:id="44" w:author="Barakat Arthur" w:date="2021-07-13T15:32:00Z">
+        <w:r>
+          <w:delText>quelques essais pour vous entraîner à faire les deux tâches.</w:delText>
+        </w:r>
+      </w:del>
+      <w:r>
+        <w:t xml:space="preserve"> Cette phase d’entraînement devrait durer 30 minutes.</w:t>
       </w:r>
       <w:r>
         <w:t xml:space="preserve"> </w:t>
       </w:r>
-      <w:ins w:id="66" w:author="Nicolas" w:date="2021-07-13T19:34:00Z">
-        <w:r>
-          <w:t>puis quelques essais vous permettront de voir à quoi ressemble la tâche à effectuer dans le scanner</w:t>
-        </w:r>
-      </w:ins>
-      <w:r>
-        <w:t>.</w:t>
-      </w:r>
-      <w:r>
-        <w:t xml:space="preserve"> Cette phase d’entraînement devrait durer 30 minutes.</w:t>
-      </w:r>
-      <w:del w:id="67" w:author="Nicolas" w:date="2021-07-13T19:34:00Z">
-        <w:r>
-          <w:delText xml:space="preserve"> </w:delText>
-        </w:r>
-        <w:r>
-          <w:delText>Ainsi, v</w:delText>
-        </w:r>
-        <w:r>
-          <w:delText xml:space="preserve">ous pourrez alors apprendre à effectuer correctement </w:delText>
-        </w:r>
-        <w:r>
-          <w:delText>l’expérience.</w:delText>
-        </w:r>
-      </w:del>
-      <w:ins w:id="68" w:author="Nicolas" w:date="2021-07-13T19:34:00Z">
-        <w:r>
-          <w:t xml:space="preserve"> Elle vous permettra d’effectuer la tâche au mi</w:t>
-        </w:r>
-      </w:ins>
-      <w:ins w:id="69" w:author="Nicolas" w:date="2021-07-13T19:35:00Z">
-        <w:r>
-          <w:t>eux dans le scanner.</w:t>
+      <w:ins w:id="45" w:author="Barakat Arthur" w:date="2021-07-13T15:33:00Z">
+        <w:r>
+          <w:t>Ainsi, v</w:t>
+        </w:r>
+      </w:ins>
+      <w:del w:id="46" w:author="Barakat Arthur" w:date="2021-07-13T15:33:00Z">
+        <w:r>
+          <w:delText>V</w:delText>
+        </w:r>
+      </w:del>
+      <w:r>
+        <w:t xml:space="preserve">ous pourrez alors apprendre à effectuer correctement </w:t>
+      </w:r>
+      <w:del w:id="47" w:author="Barakat Arthur" w:date="2021-07-13T15:33:00Z">
+        <w:r>
+          <w:delText>les deux tâches.</w:delText>
+        </w:r>
+      </w:del>
+      <w:ins w:id="48" w:author="Barakat Arthur" w:date="2021-07-13T15:33:00Z">
+        <w:r>
+          <w:t>l’expérience.</w:t>
         </w:r>
       </w:ins>
     </w:p>
@@ -804,9 +696,16 @@
       <w:r>
         <w:t>Au début et à la fin de chaque session de chaque tâche, nous effectuerons une mesure pour tester votre niveau de capacité maximum ce qui nous permettra d’évaluer votre niveau de fatigue au cours de l’expérience. Il est important pour nous que vous donniez votre maximum à chaque fois</w:t>
       </w:r>
-      <w:r>
-        <w:t>, nous comptons donc sur vous !</w:t>
-      </w:r>
+      <w:ins w:id="49" w:author="Barakat Arthur" w:date="2021-07-13T15:34:00Z">
+        <w:r>
+          <w:t>, nous comptons donc sur vous !</w:t>
+        </w:r>
+      </w:ins>
+      <w:del w:id="50" w:author="Barakat Arthur" w:date="2021-07-13T15:34:00Z">
+        <w:r>
+          <w:delText>.</w:delText>
+        </w:r>
+      </w:del>
     </w:p>
     <w:p>
       <w:pPr>
@@ -816,23 +715,22 @@
         <w:tab/>
         <w:t>Nous allons aussi enregistrer la position de votre œil pendant l’expérience, il y aura une petite calibration au début. Il suffira de suivre par le regard le point de fixation</w:t>
       </w:r>
-      <w:r>
-        <w:t xml:space="preserve"> à plusieurs endroits</w:t>
-      </w:r>
-      <w:r>
-        <w:t xml:space="preserve"> </w:t>
-      </w:r>
-      <w:ins w:id="70" w:author="Nicolas" w:date="2021-07-13T19:37:00Z">
-        <w:r>
-          <w:t>de l’écran</w:t>
-        </w:r>
-      </w:ins>
-      <w:ins w:id="71" w:author="Barakat Arthur" w:date="2021-07-13T15:34:00Z">
-        <w:r>
-          <w:t>.</w:t>
-        </w:r>
-      </w:ins>
-      <w:del w:id="72" w:author="Barakat Arthur" w:date="2021-07-13T15:34:00Z">
+      <w:ins w:id="51" w:author="Barakat Arthur" w:date="2021-07-13T15:34:00Z">
+        <w:r>
+          <w:t xml:space="preserve"> </w:t>
+        </w:r>
+      </w:ins>
+      <w:ins w:id="52" w:author="Barakat Arthur" w:date="2021-07-13T15:35:00Z">
+        <w:r>
+          <w:t>à</w:t>
+        </w:r>
+      </w:ins>
+      <w:ins w:id="53" w:author="Barakat Arthur" w:date="2021-07-13T15:34:00Z">
+        <w:r>
+          <w:t xml:space="preserve"> plusieurs endroits.</w:t>
+        </w:r>
+      </w:ins>
+      <w:del w:id="54" w:author="Barakat Arthur" w:date="2021-07-13T15:34:00Z">
         <w:r>
           <w:delText>.</w:delText>
         </w:r>
@@ -872,41 +770,36 @@
       <w:r>
         <w:t>Une poire</w:t>
       </w:r>
-      <w:r>
-        <w:t xml:space="preserve"> d’urgence</w:t>
-      </w:r>
+      <w:ins w:id="55" w:author="Barakat Arthur" w:date="2021-07-13T15:34:00Z">
+        <w:r>
+          <w:t xml:space="preserve"> d’urgence</w:t>
+        </w:r>
+      </w:ins>
       <w:r>
         <w:t xml:space="preserve"> sera posée sur vous. En cas de problème grave, vous pouvez la presser. </w:t>
       </w:r>
-      <w:r>
-        <w:t>Nous stopperons</w:t>
-      </w:r>
-      <w:r>
-        <w:t xml:space="preserve"> </w:t>
-      </w:r>
-      <w:ins w:id="73" w:author="Nicolas" w:date="2021-07-13T19:38:00Z">
-        <w:r>
-          <w:t xml:space="preserve">alors </w:t>
-        </w:r>
-      </w:ins>
-      <w:r>
-        <w:t xml:space="preserve">l’IRM et toute l’expérience en cours. Ne la pressez qu’en cas de problème réellement grave. Sinon, vous </w:t>
-      </w:r>
-      <w:del w:id="74" w:author="Nicolas" w:date="2021-07-13T19:38:00Z">
-        <w:r>
-          <w:delText xml:space="preserve">pouvez </w:delText>
-        </w:r>
-      </w:del>
-      <w:ins w:id="75" w:author="Nicolas" w:date="2021-07-13T19:38:00Z">
-        <w:r>
-          <w:t>pourrez</w:t>
-        </w:r>
-        <w:r>
-          <w:t xml:space="preserve"> </w:t>
-        </w:r>
-      </w:ins>
-      <w:r>
-        <w:t>attendre les pauses entre sessions pour communiquer avec nous.</w:t>
+      <w:del w:id="56" w:author="Barakat Arthur" w:date="2021-07-13T15:34:00Z">
+        <w:r>
+          <w:delText xml:space="preserve">Ceci </w:delText>
+        </w:r>
+      </w:del>
+      <w:ins w:id="57" w:author="Barakat Arthur" w:date="2021-07-13T15:34:00Z">
+        <w:r>
+          <w:t>Nous stopperons</w:t>
+        </w:r>
+      </w:ins>
+      <w:del w:id="58" w:author="Barakat Arthur" w:date="2021-07-13T15:34:00Z">
+        <w:r>
+          <w:delText>sto</w:delText>
+        </w:r>
+      </w:del>
+      <w:del w:id="59" w:author="Barakat Arthur" w:date="2021-07-13T15:35:00Z">
+        <w:r>
+          <w:delText>ppera complètement</w:delText>
+        </w:r>
+      </w:del>
+      <w:r>
+        <w:t xml:space="preserve"> l’IRM et toute l’expérience en cours. Ne la pressez qu’en cas de problème réellement grave. Sinon, vous pouvez attendre les pauses entre sessions pour communiquer avec nous.</w:t>
       </w:r>
     </w:p>
     <w:sectPr>
@@ -920,119 +813,148 @@
 </file>
 
 <file path=word/comments.xml><?xml version="1.0" encoding="utf-8"?>
-<w:comments xmlns:wpc="http://schemas.microsoft.com/office/word/2010/wordprocessingCanvas" xmlns:cx="http://schemas.microsoft.com/office/drawing/2014/chartex" xmlns:cx1="http://schemas.microsoft.com/office/drawing/2015/9/8/chartex" xmlns:cx2="http://schemas.microsoft.com/office/drawing/2015/10/21/chartex" xmlns:cx3="http://schemas.microsoft.com/office/drawing/2016/5/9/chartex" xmlns:cx4="http://schemas.microsoft.com/office/drawing/2016/5/10/chartex" xmlns:cx5="http://schemas.microsoft.com/office/drawing/2016/5/11/chartex" xmlns:cx6="http://schemas.microsoft.com/office/drawing/2016/5/12/chartex" xmlns:cx7="http://schemas.microsoft.com/office/drawing/2016/5/13/chartex" xmlns:cx8="http://schemas.microsoft.com/office/drawing/2016/5/14/chartex" xmlns:mc="http://schemas.openxmlformats.org/markup-compatibility/2006" xmlns:aink="http://schemas.microsoft.com/office/drawing/2016/ink" xmlns:am3d="http://schemas.microsoft.com/office/drawing/2017/model3d" xmlns:o="urn:schemas-microsoft-com:office:office" xmlns:r="http://schemas.openxmlformats.org/officeDocument/2006/relationships" xmlns:m="http://schemas.openxmlformats.org/officeDocument/2006/math" xmlns:v="urn:schemas-microsoft-com:vml" xmlns:wp14="http://schemas.microsoft.com/office/word/2010/wordprocessingDrawing" xmlns:wp="http://schemas.openxmlformats.org/drawingml/2006/wordprocessingDrawing" xmlns:w10="urn:schemas-microsoft-com:office:word" xmlns:w="http://schemas.openxmlformats.org/wordprocessingml/2006/main" xmlns:w14="http://schemas.microsoft.com/office/word/2010/wordml" xmlns:w15="http://schemas.microsoft.com/office/word/2012/wordml" xmlns:w16cex="http://schemas.microsoft.com/office/word/2018/wordml/cex" xmlns:w16cid="http://schemas.microsoft.com/office/word/2016/wordml/cid" xmlns:w16="http://schemas.microsoft.com/office/word/2018/wordml" xmlns:w16se="http://schemas.microsoft.com/office/word/2015/wordml/symex" xmlns:wpg="http://schemas.microsoft.com/office/word/2010/wordprocessingGroup" xmlns:wpi="http://schemas.microsoft.com/office/word/2010/wordprocessingInk" xmlns:wne="http://schemas.microsoft.com/office/word/2006/wordml" xmlns:wps="http://schemas.microsoft.com/office/word/2010/wordprocessingShape" mc:Ignorable="w14 w15 w16se w16cid w16 w16cex wp14">
+<w:comments xmlns:wpc="http://schemas.microsoft.com/office/word/2010/wordprocessingCanvas" xmlns:cx="http://schemas.microsoft.com/office/drawing/2014/chartex" xmlns:cx1="http://schemas.microsoft.com/office/drawing/2015/9/8/chartex" xmlns:cx2="http://schemas.microsoft.com/office/drawing/2015/10/21/chartex" xmlns:cx3="http://schemas.microsoft.com/office/drawing/2016/5/9/chartex" xmlns:cx4="http://schemas.microsoft.com/office/drawing/2016/5/10/chartex" xmlns:cx5="http://schemas.microsoft.com/office/drawing/2016/5/11/chartex" xmlns:cx6="http://schemas.microsoft.com/office/drawing/2016/5/12/chartex" xmlns:cx7="http://schemas.microsoft.com/office/drawing/2016/5/13/chartex" xmlns:cx8="http://schemas.microsoft.com/office/drawing/2016/5/14/chartex" xmlns:mc="http://schemas.openxmlformats.org/markup-compatibility/2006" xmlns:aink="http://schemas.microsoft.com/office/drawing/2016/ink" xmlns:am3d="http://schemas.microsoft.com/office/drawing/2017/model3d" xmlns:o="urn:schemas-microsoft-com:office:office" xmlns:r="http://schemas.openxmlformats.org/officeDocument/2006/relationships" xmlns:m="http://schemas.openxmlformats.org/officeDocument/2006/math" xmlns:v="urn:schemas-microsoft-com:vml" xmlns:wp14="http://schemas.microsoft.com/office/word/2010/wordprocessingDrawing" xmlns:wp="http://schemas.openxmlformats.org/drawingml/2006/wordprocessingDrawing" xmlns:w10="urn:schemas-microsoft-com:office:word" xmlns:w="http://schemas.openxmlformats.org/wordprocessingml/2006/main" xmlns:w14="http://schemas.microsoft.com/office/word/2010/wordml" xmlns:w15="http://schemas.microsoft.com/office/word/2012/wordml" xmlns:w16cid="http://schemas.microsoft.com/office/word/2016/wordml/cid" xmlns:w16se="http://schemas.microsoft.com/office/word/2015/wordml/symex" xmlns:wpg="http://schemas.microsoft.com/office/word/2010/wordprocessingGroup" xmlns:wpi="http://schemas.microsoft.com/office/word/2010/wordprocessingInk" xmlns:wne="http://schemas.microsoft.com/office/word/2006/wordml" xmlns:wps="http://schemas.microsoft.com/office/word/2010/wordprocessingShape" mc:Ignorable="w14 w15 w16se w16cid wp14">
   <w:comment w:id="2" w:author="Barakat Arthur" w:date="2021-07-13T14:20:00Z" w:initials="BA">
     <w:p>
       <w:pPr>
-        <w:pStyle w:val="Commentaire"/>
-      </w:pPr>
-      <w:r>
-        <w:rPr>
-          <w:rStyle w:val="Marquedecommentaire"/>
+        <w:pStyle w:val="CommentText"/>
+      </w:pPr>
+      <w:r>
+        <w:rPr>
+          <w:rStyle w:val="CommentReference"/>
         </w:rPr>
         <w:annotationRef/>
       </w:r>
       <w:r>
-        <w:t>A calculer dépendant de l’IP selectionné</w:t>
-      </w:r>
+        <w:t xml:space="preserve">A calculer dépendant de l’IP </w:t>
+      </w:r>
+      <w:proofErr w:type="spellStart"/>
+      <w:r>
+        <w:t>selectionné</w:t>
+      </w:r>
+      <w:proofErr w:type="spellEnd"/>
     </w:p>
   </w:comment>
-  <w:comment w:id="3" w:author="Nicolas" w:date="2021-07-13T19:26:00Z" w:initials="NC">
-    <w:p>
-      <w:pPr>
-        <w:pStyle w:val="Commentaire"/>
-      </w:pPr>
-      <w:r>
-        <w:rPr>
-          <w:rStyle w:val="Marquedecommentaire"/>
+  <w:comment w:id="6" w:author="Barakat Arthur" w:date="2021-07-13T14:44:00Z" w:initials="BA">
+    <w:p>
+      <w:pPr>
+        <w:pStyle w:val="CommentText"/>
+      </w:pPr>
+      <w:r>
+        <w:rPr>
+          <w:rStyle w:val="CommentReference"/>
         </w:rPr>
         <w:annotationRef/>
       </w:r>
       <w:r>
-        <w:t>Ok mais il faut quand même laisser un paiement par heure ou procédure je pense, on peut pas tout mettre sur les tâches</w:t>
-      </w:r>
+        <w:t>Proposition, des explications papier</w:t>
+      </w:r>
+      <w:r>
+        <w:t xml:space="preserve"> c’est dur a </w:t>
+      </w:r>
+      <w:proofErr w:type="spellStart"/>
+      <w:r>
+        <w:t>digerer</w:t>
+      </w:r>
+      <w:proofErr w:type="spellEnd"/>
+      <w:r>
+        <w:t xml:space="preserve">. Moi je pense que </w:t>
+      </w:r>
+      <w:proofErr w:type="spellStart"/>
+      <w:r>
+        <w:t>preparer</w:t>
+      </w:r>
+      <w:proofErr w:type="spellEnd"/>
+      <w:r>
+        <w:t xml:space="preserve"> des feuilles avec les </w:t>
+      </w:r>
+      <w:proofErr w:type="spellStart"/>
+      <w:r>
+        <w:t>etapes</w:t>
+      </w:r>
+      <w:proofErr w:type="spellEnd"/>
+      <w:r>
+        <w:t xml:space="preserve"> serait pas mal, en mode </w:t>
+      </w:r>
+      <w:proofErr w:type="spellStart"/>
+      <w:r>
+        <w:t>powerpoint</w:t>
+      </w:r>
+      <w:proofErr w:type="spellEnd"/>
+      <w:r>
+        <w:t xml:space="preserve">. On s’entend, </w:t>
+      </w:r>
+      <w:proofErr w:type="gramStart"/>
+      <w:r>
+        <w:t>ca</w:t>
+      </w:r>
+      <w:proofErr w:type="gramEnd"/>
+      <w:r>
+        <w:t xml:space="preserve"> explique correctement en version écrite, mais si tu dis, il y a 2 taches, plusieurs essaies, 2 types d’efforts, un feedback, 2 types de </w:t>
+      </w:r>
+      <w:proofErr w:type="spellStart"/>
+      <w:r>
+        <w:t>recompense</w:t>
+      </w:r>
+      <w:proofErr w:type="spellEnd"/>
+      <w:r>
+        <w:t xml:space="preserve">. On perd tout le monde. De plus dire </w:t>
+      </w:r>
+      <w:proofErr w:type="gramStart"/>
+      <w:r>
+        <w:t>ca</w:t>
+      </w:r>
+      <w:proofErr w:type="gramEnd"/>
+      <w:r>
+        <w:t xml:space="preserve"> a l’oral c’est vraiment pas facile</w:t>
+      </w:r>
+      <w:r>
+        <w:t xml:space="preserve">. J’ai vu </w:t>
+      </w:r>
+      <w:proofErr w:type="gramStart"/>
+      <w:r>
+        <w:t>ca</w:t>
+      </w:r>
+      <w:proofErr w:type="gramEnd"/>
+      <w:r>
+        <w:t xml:space="preserve"> avec les </w:t>
+      </w:r>
+      <w:proofErr w:type="spellStart"/>
+      <w:r>
+        <w:t>premieres</w:t>
+      </w:r>
+      <w:proofErr w:type="spellEnd"/>
+      <w:r>
+        <w:t xml:space="preserve"> version quand on expliquait </w:t>
+      </w:r>
+      <w:proofErr w:type="spellStart"/>
+      <w:r>
+        <w:t>xD</w:t>
+      </w:r>
+      <w:proofErr w:type="spellEnd"/>
     </w:p>
   </w:comment>
-  <w:comment w:id="6" w:author="Nicolas" w:date="2021-07-13T19:27:00Z" w:initials="NC">
-    <w:p>
-      <w:pPr>
-        <w:pStyle w:val="Commentaire"/>
-      </w:pPr>
-      <w:r>
-        <w:rPr>
-          <w:rStyle w:val="Marquedecommentaire"/>
+  <w:comment w:id="34" w:author="Barakat Arthur" w:date="2021-07-13T15:08:00Z" w:initials="BA">
+    <w:p>
+      <w:pPr>
+        <w:pStyle w:val="CommentText"/>
+      </w:pPr>
+      <w:r>
+        <w:rPr>
+          <w:rStyle w:val="CommentReference"/>
         </w:rPr>
         <w:annotationRef/>
       </w:r>
       <w:r>
-        <w:t>Sûr qu’on peut ?</w:t>
-      </w:r>
-    </w:p>
-  </w:comment>
-  <w:comment w:id="9" w:author="Barakat Arthur" w:date="2021-07-13T14:44:00Z" w:initials="BA">
-    <w:p>
-      <w:pPr>
-        <w:pStyle w:val="Commentaire"/>
-      </w:pPr>
-      <w:r>
-        <w:rPr>
-          <w:rStyle w:val="Marquedecommentaire"/>
-        </w:rPr>
-        <w:annotationRef/>
-      </w:r>
-      <w:r>
-        <w:t>Proposition, des explications papier</w:t>
-      </w:r>
-      <w:r>
-        <w:t xml:space="preserve"> c’est dur a digerer. Moi je pense que preparer des feuilles avec les etapes serait pas mal, en mode powerpoint. On s’entend, ca explique correctement en version écrite, mais si tu dis, il y a 2 taches, plusieurs essaies, 2 types d’efforts, un feedback, 2 types de recompense. On perd tout le monde. De plus dire ca a l’oral c’est vraiment pas facile</w:t>
-      </w:r>
-      <w:r>
-        <w:t>. J’ai vu ca avec les premieres version quand on expliquait xD</w:t>
-      </w:r>
-    </w:p>
-  </w:comment>
-  <w:comment w:id="10" w:author="Nicolas" w:date="2021-07-13T19:27:00Z" w:initials="NC">
-    <w:p>
-      <w:pPr>
-        <w:pStyle w:val="Commentaire"/>
-      </w:pPr>
-      <w:r>
-        <w:rPr>
-          <w:rStyle w:val="Marquedecommentaire"/>
-        </w:rPr>
-        <w:annotationRef/>
-      </w:r>
-      <w:r>
-        <w:t>Pas faux. Si tu te sens de faire un truc en mode powerpoint genre 5/10 feuilles pour illustrer l’expé go on ! perso pas le temps ni les compétences niveau graphique mais je pense que c’est une bonne idée. Sinon on garde ça, on leur fait lire à l’écrit et on complète à l’oral.</w:t>
-      </w:r>
-    </w:p>
-    <w:p>
-      <w:pPr>
-        <w:pStyle w:val="Commentaire"/>
-      </w:pPr>
-    </w:p>
-    <w:p>
-      <w:pPr>
-        <w:pStyle w:val="Commentaire"/>
-      </w:pPr>
-      <w:r>
-        <w:t>Le tout c’est que NOUS on est une liste avec des bullets points à préciser absolument à tous les participants pour être sûrs que tous reçoivent la même info !</w:t>
-      </w:r>
-    </w:p>
-  </w:comment>
-  <w:comment w:id="41" w:author="Barakat Arthur" w:date="2021-07-13T15:08:00Z" w:initials="BA">
-    <w:p>
-      <w:pPr>
-        <w:pStyle w:val="Commentaire"/>
-      </w:pPr>
-      <w:r>
-        <w:rPr>
-          <w:rStyle w:val="Marquedecommentaire"/>
-        </w:rPr>
-        <w:annotationRef/>
-      </w:r>
-      <w:r>
-        <w:t>Je ne suis pas sûr qu’ils aient besoin de savoir ça, ils s’en rendront compte, mais si il font une erreur, ou qu’il pense qu’il reste 2 chiffres alors qu’il y en a 3, ca risque de nous mettre mal.</w:t>
+        <w:t xml:space="preserve">Je ne suis pas sûr qu’ils aient besoin de savoir ça, ils s’en rendront compte, mais </w:t>
+      </w:r>
+      <w:proofErr w:type="gramStart"/>
+      <w:r>
+        <w:t>si il</w:t>
+      </w:r>
+      <w:proofErr w:type="gramEnd"/>
+      <w:r>
+        <w:t xml:space="preserve"> font une erreur, ou qu’il pense qu’il reste 2 chiffres alors qu’il y en a 3, ca risque de nous mettre mal.</w:t>
       </w:r>
     </w:p>
   </w:comment>
@@ -1040,37 +962,23 @@
 </file>
 
 <file path=word/commentsExtended.xml><?xml version="1.0" encoding="utf-8"?>
-<w15:commentsEx xmlns:wpc="http://schemas.microsoft.com/office/word/2010/wordprocessingCanvas" xmlns:cx="http://schemas.microsoft.com/office/drawing/2014/chartex" xmlns:cx1="http://schemas.microsoft.com/office/drawing/2015/9/8/chartex" xmlns:cx2="http://schemas.microsoft.com/office/drawing/2015/10/21/chartex" xmlns:cx3="http://schemas.microsoft.com/office/drawing/2016/5/9/chartex" xmlns:cx4="http://schemas.microsoft.com/office/drawing/2016/5/10/chartex" xmlns:cx5="http://schemas.microsoft.com/office/drawing/2016/5/11/chartex" xmlns:cx6="http://schemas.microsoft.com/office/drawing/2016/5/12/chartex" xmlns:cx7="http://schemas.microsoft.com/office/drawing/2016/5/13/chartex" xmlns:cx8="http://schemas.microsoft.com/office/drawing/2016/5/14/chartex" xmlns:mc="http://schemas.openxmlformats.org/markup-compatibility/2006" xmlns:aink="http://schemas.microsoft.com/office/drawing/2016/ink" xmlns:am3d="http://schemas.microsoft.com/office/drawing/2017/model3d" xmlns:o="urn:schemas-microsoft-com:office:office" xmlns:r="http://schemas.openxmlformats.org/officeDocument/2006/relationships" xmlns:m="http://schemas.openxmlformats.org/officeDocument/2006/math" xmlns:v="urn:schemas-microsoft-com:vml" xmlns:wp14="http://schemas.microsoft.com/office/word/2010/wordprocessingDrawing" xmlns:wp="http://schemas.openxmlformats.org/drawingml/2006/wordprocessingDrawing" xmlns:w10="urn:schemas-microsoft-com:office:word" xmlns:w="http://schemas.openxmlformats.org/wordprocessingml/2006/main" xmlns:w14="http://schemas.microsoft.com/office/word/2010/wordml" xmlns:w15="http://schemas.microsoft.com/office/word/2012/wordml" xmlns:w16cex="http://schemas.microsoft.com/office/word/2018/wordml/cex" xmlns:w16cid="http://schemas.microsoft.com/office/word/2016/wordml/cid" xmlns:w16="http://schemas.microsoft.com/office/word/2018/wordml" xmlns:w16se="http://schemas.microsoft.com/office/word/2015/wordml/symex" xmlns:wpg="http://schemas.microsoft.com/office/word/2010/wordprocessingGroup" xmlns:wpi="http://schemas.microsoft.com/office/word/2010/wordprocessingInk" xmlns:wne="http://schemas.microsoft.com/office/word/2006/wordml" xmlns:wps="http://schemas.microsoft.com/office/word/2010/wordprocessingShape" mc:Ignorable="w14 w15 w16se w16cid w16 w16cex wp14">
+<w15:commentsEx xmlns:wpc="http://schemas.microsoft.com/office/word/2010/wordprocessingCanvas" xmlns:cx="http://schemas.microsoft.com/office/drawing/2014/chartex" xmlns:cx1="http://schemas.microsoft.com/office/drawing/2015/9/8/chartex" xmlns:cx2="http://schemas.microsoft.com/office/drawing/2015/10/21/chartex" xmlns:cx3="http://schemas.microsoft.com/office/drawing/2016/5/9/chartex" xmlns:cx4="http://schemas.microsoft.com/office/drawing/2016/5/10/chartex" xmlns:cx5="http://schemas.microsoft.com/office/drawing/2016/5/11/chartex" xmlns:cx6="http://schemas.microsoft.com/office/drawing/2016/5/12/chartex" xmlns:cx7="http://schemas.microsoft.com/office/drawing/2016/5/13/chartex" xmlns:cx8="http://schemas.microsoft.com/office/drawing/2016/5/14/chartex" xmlns:mc="http://schemas.openxmlformats.org/markup-compatibility/2006" xmlns:aink="http://schemas.microsoft.com/office/drawing/2016/ink" xmlns:am3d="http://schemas.microsoft.com/office/drawing/2017/model3d" xmlns:o="urn:schemas-microsoft-com:office:office" xmlns:r="http://schemas.openxmlformats.org/officeDocument/2006/relationships" xmlns:m="http://schemas.openxmlformats.org/officeDocument/2006/math" xmlns:v="urn:schemas-microsoft-com:vml" xmlns:wp14="http://schemas.microsoft.com/office/word/2010/wordprocessingDrawing" xmlns:wp="http://schemas.openxmlformats.org/drawingml/2006/wordprocessingDrawing" xmlns:w10="urn:schemas-microsoft-com:office:word" xmlns:w="http://schemas.openxmlformats.org/wordprocessingml/2006/main" xmlns:w14="http://schemas.microsoft.com/office/word/2010/wordml" xmlns:w15="http://schemas.microsoft.com/office/word/2012/wordml" xmlns:w16cid="http://schemas.microsoft.com/office/word/2016/wordml/cid" xmlns:w16se="http://schemas.microsoft.com/office/word/2015/wordml/symex" xmlns:wpg="http://schemas.microsoft.com/office/word/2010/wordprocessingGroup" xmlns:wpi="http://schemas.microsoft.com/office/word/2010/wordprocessingInk" xmlns:wne="http://schemas.microsoft.com/office/word/2006/wordml" xmlns:wps="http://schemas.microsoft.com/office/word/2010/wordprocessingShape" mc:Ignorable="w14 w15 w16se w16cid wp14">
   <w15:commentEx w15:paraId="71D4F83E" w15:done="0"/>
-  <w15:commentEx w15:paraId="3FD71CBF" w15:paraIdParent="71D4F83E" w15:done="0"/>
-  <w15:commentEx w15:paraId="266475E0" w15:done="0"/>
   <w15:commentEx w15:paraId="70C8E41E" w15:done="0"/>
-  <w15:commentEx w15:paraId="068645C9" w15:paraIdParent="70C8E41E" w15:done="0"/>
   <w15:commentEx w15:paraId="606C6EB9" w15:done="0"/>
 </w15:commentsEx>
 </file>
 
-<file path=word/commentsExtensible.xml><?xml version="1.0" encoding="utf-8"?>
-<w16cex:commentsExtensible xmlns:wpc="http://schemas.microsoft.com/office/word/2010/wordprocessingCanvas" xmlns:cx="http://schemas.microsoft.com/office/drawing/2014/chartex" xmlns:cx1="http://schemas.microsoft.com/office/drawing/2015/9/8/chartex" xmlns:cx2="http://schemas.microsoft.com/office/drawing/2015/10/21/chartex" xmlns:cx3="http://schemas.microsoft.com/office/drawing/2016/5/9/chartex" xmlns:cx4="http://schemas.microsoft.com/office/drawing/2016/5/10/chartex" xmlns:cx5="http://schemas.microsoft.com/office/drawing/2016/5/11/chartex" xmlns:cx6="http://schemas.microsoft.com/office/drawing/2016/5/12/chartex" xmlns:cx7="http://schemas.microsoft.com/office/drawing/2016/5/13/chartex" xmlns:cx8="http://schemas.microsoft.com/office/drawing/2016/5/14/chartex" xmlns:mc="http://schemas.openxmlformats.org/markup-compatibility/2006" xmlns:aink="http://schemas.microsoft.com/office/drawing/2016/ink" xmlns:am3d="http://schemas.microsoft.com/office/drawing/2017/model3d" xmlns:o="urn:schemas-microsoft-com:office:office" xmlns:r="http://schemas.openxmlformats.org/officeDocument/2006/relationships" xmlns:m="http://schemas.openxmlformats.org/officeDocument/2006/math" xmlns:v="urn:schemas-microsoft-com:vml" xmlns:wp14="http://schemas.microsoft.com/office/word/2010/wordprocessingDrawing" xmlns:wp="http://schemas.openxmlformats.org/drawingml/2006/wordprocessingDrawing" xmlns:w10="urn:schemas-microsoft-com:office:word" xmlns:w="http://schemas.openxmlformats.org/wordprocessingml/2006/main" xmlns:w14="http://schemas.microsoft.com/office/word/2010/wordml" xmlns:w15="http://schemas.microsoft.com/office/word/2012/wordml" xmlns:w16cex="http://schemas.microsoft.com/office/word/2018/wordml/cex" xmlns:w16cid="http://schemas.microsoft.com/office/word/2016/wordml/cid" xmlns:w16="http://schemas.microsoft.com/office/word/2018/wordml" xmlns:w16se="http://schemas.microsoft.com/office/word/2015/wordml/symex" xmlns:wpg="http://schemas.microsoft.com/office/word/2010/wordprocessingGroup" xmlns:wpi="http://schemas.microsoft.com/office/word/2010/wordprocessingInk" xmlns:wne="http://schemas.microsoft.com/office/word/2006/wordml" xmlns:wps="http://schemas.microsoft.com/office/word/2010/wordprocessingShape" mc:Ignorable="w14 w15 w16se w16cid w16 w16cex wp14">
-  <w16cex:commentExtensible w16cex:durableId="2498676C" w16cex:dateUtc="2021-07-13T17:26:00Z"/>
-  <w16cex:commentExtensible w16cex:durableId="24986793" w16cex:dateUtc="2021-07-13T17:27:00Z"/>
-  <w16cex:commentExtensible w16cex:durableId="249867AA" w16cex:dateUtc="2021-07-13T17:27:00Z"/>
-</w16cex:commentsExtensible>
-</file>
-
 <file path=word/commentsIds.xml><?xml version="1.0" encoding="utf-8"?>
-<w16cid:commentsIds xmlns:wpc="http://schemas.microsoft.com/office/word/2010/wordprocessingCanvas" xmlns:cx="http://schemas.microsoft.com/office/drawing/2014/chartex" xmlns:cx1="http://schemas.microsoft.com/office/drawing/2015/9/8/chartex" xmlns:cx2="http://schemas.microsoft.com/office/drawing/2015/10/21/chartex" xmlns:cx3="http://schemas.microsoft.com/office/drawing/2016/5/9/chartex" xmlns:cx4="http://schemas.microsoft.com/office/drawing/2016/5/10/chartex" xmlns:cx5="http://schemas.microsoft.com/office/drawing/2016/5/11/chartex" xmlns:cx6="http://schemas.microsoft.com/office/drawing/2016/5/12/chartex" xmlns:cx7="http://schemas.microsoft.com/office/drawing/2016/5/13/chartex" xmlns:cx8="http://schemas.microsoft.com/office/drawing/2016/5/14/chartex" xmlns:mc="http://schemas.openxmlformats.org/markup-compatibility/2006" xmlns:aink="http://schemas.microsoft.com/office/drawing/2016/ink" xmlns:am3d="http://schemas.microsoft.com/office/drawing/2017/model3d" xmlns:o="urn:schemas-microsoft-com:office:office" xmlns:r="http://schemas.openxmlformats.org/officeDocument/2006/relationships" xmlns:m="http://schemas.openxmlformats.org/officeDocument/2006/math" xmlns:v="urn:schemas-microsoft-com:vml" xmlns:wp14="http://schemas.microsoft.com/office/word/2010/wordprocessingDrawing" xmlns:wp="http://schemas.openxmlformats.org/drawingml/2006/wordprocessingDrawing" xmlns:w10="urn:schemas-microsoft-com:office:word" xmlns:w="http://schemas.openxmlformats.org/wordprocessingml/2006/main" xmlns:w14="http://schemas.microsoft.com/office/word/2010/wordml" xmlns:w15="http://schemas.microsoft.com/office/word/2012/wordml" xmlns:w16cex="http://schemas.microsoft.com/office/word/2018/wordml/cex" xmlns:w16cid="http://schemas.microsoft.com/office/word/2016/wordml/cid" xmlns:w16="http://schemas.microsoft.com/office/word/2018/wordml" xmlns:w16se="http://schemas.microsoft.com/office/word/2015/wordml/symex" xmlns:wpg="http://schemas.microsoft.com/office/word/2010/wordprocessingGroup" xmlns:wpi="http://schemas.microsoft.com/office/word/2010/wordprocessingInk" xmlns:wne="http://schemas.microsoft.com/office/word/2006/wordml" xmlns:wps="http://schemas.microsoft.com/office/word/2010/wordprocessingShape" mc:Ignorable="w14 w15 w16se w16cid w16 w16cex wp14">
+<w16cid:commentsIds xmlns:wpc="http://schemas.microsoft.com/office/word/2010/wordprocessingCanvas" xmlns:cx="http://schemas.microsoft.com/office/drawing/2014/chartex" xmlns:cx1="http://schemas.microsoft.com/office/drawing/2015/9/8/chartex" xmlns:cx2="http://schemas.microsoft.com/office/drawing/2015/10/21/chartex" xmlns:cx3="http://schemas.microsoft.com/office/drawing/2016/5/9/chartex" xmlns:cx4="http://schemas.microsoft.com/office/drawing/2016/5/10/chartex" xmlns:cx5="http://schemas.microsoft.com/office/drawing/2016/5/11/chartex" xmlns:cx6="http://schemas.microsoft.com/office/drawing/2016/5/12/chartex" xmlns:cx7="http://schemas.microsoft.com/office/drawing/2016/5/13/chartex" xmlns:cx8="http://schemas.microsoft.com/office/drawing/2016/5/14/chartex" xmlns:mc="http://schemas.openxmlformats.org/markup-compatibility/2006" xmlns:aink="http://schemas.microsoft.com/office/drawing/2016/ink" xmlns:am3d="http://schemas.microsoft.com/office/drawing/2017/model3d" xmlns:o="urn:schemas-microsoft-com:office:office" xmlns:r="http://schemas.openxmlformats.org/officeDocument/2006/relationships" xmlns:m="http://schemas.openxmlformats.org/officeDocument/2006/math" xmlns:v="urn:schemas-microsoft-com:vml" xmlns:wp14="http://schemas.microsoft.com/office/word/2010/wordprocessingDrawing" xmlns:wp="http://schemas.openxmlformats.org/drawingml/2006/wordprocessingDrawing" xmlns:w10="urn:schemas-microsoft-com:office:word" xmlns:w="http://schemas.openxmlformats.org/wordprocessingml/2006/main" xmlns:w14="http://schemas.microsoft.com/office/word/2010/wordml" xmlns:w15="http://schemas.microsoft.com/office/word/2012/wordml" xmlns:w16cid="http://schemas.microsoft.com/office/word/2016/wordml/cid" xmlns:w16se="http://schemas.microsoft.com/office/word/2015/wordml/symex" xmlns:wpg="http://schemas.microsoft.com/office/word/2010/wordprocessingGroup" xmlns:wpi="http://schemas.microsoft.com/office/word/2010/wordprocessingInk" xmlns:wne="http://schemas.microsoft.com/office/word/2006/wordml" xmlns:wps="http://schemas.microsoft.com/office/word/2010/wordprocessingShape" mc:Ignorable="w14 w15 w16se w16cid wp14">
   <w16cid:commentId w16cid:paraId="71D4F83E" w16cid:durableId="24981FB4"/>
-  <w16cid:commentId w16cid:paraId="3FD71CBF" w16cid:durableId="2498676C"/>
-  <w16cid:commentId w16cid:paraId="266475E0" w16cid:durableId="24986793"/>
   <w16cid:commentId w16cid:paraId="70C8E41E" w16cid:durableId="2498253B"/>
-  <w16cid:commentId w16cid:paraId="068645C9" w16cid:durableId="249867AA"/>
   <w16cid:commentId w16cid:paraId="606C6EB9" w16cid:durableId="24982AD6"/>
 </w16cid:commentsIds>
 </file>
 
 <file path=word/numbering.xml><?xml version="1.0" encoding="utf-8"?>
-<w:numbering xmlns:wpc="http://schemas.microsoft.com/office/word/2010/wordprocessingCanvas" xmlns:cx="http://schemas.microsoft.com/office/drawing/2014/chartex" xmlns:cx1="http://schemas.microsoft.com/office/drawing/2015/9/8/chartex" xmlns:cx2="http://schemas.microsoft.com/office/drawing/2015/10/21/chartex" xmlns:cx3="http://schemas.microsoft.com/office/drawing/2016/5/9/chartex" xmlns:cx4="http://schemas.microsoft.com/office/drawing/2016/5/10/chartex" xmlns:cx5="http://schemas.microsoft.com/office/drawing/2016/5/11/chartex" xmlns:cx6="http://schemas.microsoft.com/office/drawing/2016/5/12/chartex" xmlns:cx7="http://schemas.microsoft.com/office/drawing/2016/5/13/chartex" xmlns:cx8="http://schemas.microsoft.com/office/drawing/2016/5/14/chartex" xmlns:mc="http://schemas.openxmlformats.org/markup-compatibility/2006" xmlns:aink="http://schemas.microsoft.com/office/drawing/2016/ink" xmlns:am3d="http://schemas.microsoft.com/office/drawing/2017/model3d" xmlns:o="urn:schemas-microsoft-com:office:office" xmlns:r="http://schemas.openxmlformats.org/officeDocument/2006/relationships" xmlns:m="http://schemas.openxmlformats.org/officeDocument/2006/math" xmlns:v="urn:schemas-microsoft-com:vml" xmlns:wp14="http://schemas.microsoft.com/office/word/2010/wordprocessingDrawing" xmlns:wp="http://schemas.openxmlformats.org/drawingml/2006/wordprocessingDrawing" xmlns:w10="urn:schemas-microsoft-com:office:word" xmlns:w="http://schemas.openxmlformats.org/wordprocessingml/2006/main" xmlns:w14="http://schemas.microsoft.com/office/word/2010/wordml" xmlns:w15="http://schemas.microsoft.com/office/word/2012/wordml" xmlns:w16cex="http://schemas.microsoft.com/office/word/2018/wordml/cex" xmlns:w16cid="http://schemas.microsoft.com/office/word/2016/wordml/cid" xmlns:w16="http://schemas.microsoft.com/office/word/2018/wordml" xmlns:w16se="http://schemas.microsoft.com/office/word/2015/wordml/symex" xmlns:wpg="http://schemas.microsoft.com/office/word/2010/wordprocessingGroup" xmlns:wpi="http://schemas.microsoft.com/office/word/2010/wordprocessingInk" xmlns:wne="http://schemas.microsoft.com/office/word/2006/wordml" xmlns:wps="http://schemas.microsoft.com/office/word/2010/wordprocessingShape" mc:Ignorable="w14 w15 w16se w16cid w16 w16cex wp14">
+<w:numbering xmlns:wpc="http://schemas.microsoft.com/office/word/2010/wordprocessingCanvas" xmlns:cx="http://schemas.microsoft.com/office/drawing/2014/chartex" xmlns:cx1="http://schemas.microsoft.com/office/drawing/2015/9/8/chartex" xmlns:cx2="http://schemas.microsoft.com/office/drawing/2015/10/21/chartex" xmlns:cx3="http://schemas.microsoft.com/office/drawing/2016/5/9/chartex" xmlns:cx4="http://schemas.microsoft.com/office/drawing/2016/5/10/chartex" xmlns:cx5="http://schemas.microsoft.com/office/drawing/2016/5/11/chartex" xmlns:cx6="http://schemas.microsoft.com/office/drawing/2016/5/12/chartex" xmlns:cx7="http://schemas.microsoft.com/office/drawing/2016/5/13/chartex" xmlns:cx8="http://schemas.microsoft.com/office/drawing/2016/5/14/chartex" xmlns:mc="http://schemas.openxmlformats.org/markup-compatibility/2006" xmlns:aink="http://schemas.microsoft.com/office/drawing/2016/ink" xmlns:am3d="http://schemas.microsoft.com/office/drawing/2017/model3d" xmlns:o="urn:schemas-microsoft-com:office:office" xmlns:r="http://schemas.openxmlformats.org/officeDocument/2006/relationships" xmlns:m="http://schemas.openxmlformats.org/officeDocument/2006/math" xmlns:v="urn:schemas-microsoft-com:vml" xmlns:wp14="http://schemas.microsoft.com/office/word/2010/wordprocessingDrawing" xmlns:wp="http://schemas.openxmlformats.org/drawingml/2006/wordprocessingDrawing" xmlns:w10="urn:schemas-microsoft-com:office:word" xmlns:w="http://schemas.openxmlformats.org/wordprocessingml/2006/main" xmlns:w14="http://schemas.microsoft.com/office/word/2010/wordml" xmlns:w15="http://schemas.microsoft.com/office/word/2012/wordml" xmlns:w16cid="http://schemas.microsoft.com/office/word/2016/wordml/cid" xmlns:w16se="http://schemas.microsoft.com/office/word/2015/wordml/symex" xmlns:wpg="http://schemas.microsoft.com/office/word/2010/wordprocessingGroup" xmlns:wpi="http://schemas.microsoft.com/office/word/2010/wordprocessingInk" xmlns:wne="http://schemas.microsoft.com/office/word/2006/wordml" xmlns:wps="http://schemas.microsoft.com/office/word/2010/wordprocessingShape" mc:Ignorable="w14 w15 w16se w16cid wp14">
   <w:abstractNum w:abstractNumId="0" w15:restartNumberingAfterBreak="0">
     <w:nsid w:val="4F937911"/>
     <w:multiLevelType w:val="hybridMultilevel"/>
@@ -1167,18 +1075,15 @@
 </file>
 
 <file path=word/people.xml><?xml version="1.0" encoding="utf-8"?>
-<w15:people xmlns:wpc="http://schemas.microsoft.com/office/word/2010/wordprocessingCanvas" xmlns:cx="http://schemas.microsoft.com/office/drawing/2014/chartex" xmlns:cx1="http://schemas.microsoft.com/office/drawing/2015/9/8/chartex" xmlns:cx2="http://schemas.microsoft.com/office/drawing/2015/10/21/chartex" xmlns:cx3="http://schemas.microsoft.com/office/drawing/2016/5/9/chartex" xmlns:cx4="http://schemas.microsoft.com/office/drawing/2016/5/10/chartex" xmlns:cx5="http://schemas.microsoft.com/office/drawing/2016/5/11/chartex" xmlns:cx6="http://schemas.microsoft.com/office/drawing/2016/5/12/chartex" xmlns:cx7="http://schemas.microsoft.com/office/drawing/2016/5/13/chartex" xmlns:cx8="http://schemas.microsoft.com/office/drawing/2016/5/14/chartex" xmlns:mc="http://schemas.openxmlformats.org/markup-compatibility/2006" xmlns:aink="http://schemas.microsoft.com/office/drawing/2016/ink" xmlns:am3d="http://schemas.microsoft.com/office/drawing/2017/model3d" xmlns:o="urn:schemas-microsoft-com:office:office" xmlns:r="http://schemas.openxmlformats.org/officeDocument/2006/relationships" xmlns:m="http://schemas.openxmlformats.org/officeDocument/2006/math" xmlns:v="urn:schemas-microsoft-com:vml" xmlns:wp14="http://schemas.microsoft.com/office/word/2010/wordprocessingDrawing" xmlns:wp="http://schemas.openxmlformats.org/drawingml/2006/wordprocessingDrawing" xmlns:w10="urn:schemas-microsoft-com:office:word" xmlns:w="http://schemas.openxmlformats.org/wordprocessingml/2006/main" xmlns:w14="http://schemas.microsoft.com/office/word/2010/wordml" xmlns:w15="http://schemas.microsoft.com/office/word/2012/wordml" xmlns:w16cex="http://schemas.microsoft.com/office/word/2018/wordml/cex" xmlns:w16cid="http://schemas.microsoft.com/office/word/2016/wordml/cid" xmlns:w16="http://schemas.microsoft.com/office/word/2018/wordml" xmlns:w16se="http://schemas.microsoft.com/office/word/2015/wordml/symex" xmlns:wpg="http://schemas.microsoft.com/office/word/2010/wordprocessingGroup" xmlns:wpi="http://schemas.microsoft.com/office/word/2010/wordprocessingInk" xmlns:wne="http://schemas.microsoft.com/office/word/2006/wordml" xmlns:wps="http://schemas.microsoft.com/office/word/2010/wordprocessingShape" mc:Ignorable="w14 w15 w16se w16cid w16 w16cex wp14">
+<w15:people xmlns:wpc="http://schemas.microsoft.com/office/word/2010/wordprocessingCanvas" xmlns:cx="http://schemas.microsoft.com/office/drawing/2014/chartex" xmlns:cx1="http://schemas.microsoft.com/office/drawing/2015/9/8/chartex" xmlns:cx2="http://schemas.microsoft.com/office/drawing/2015/10/21/chartex" xmlns:cx3="http://schemas.microsoft.com/office/drawing/2016/5/9/chartex" xmlns:cx4="http://schemas.microsoft.com/office/drawing/2016/5/10/chartex" xmlns:cx5="http://schemas.microsoft.com/office/drawing/2016/5/11/chartex" xmlns:cx6="http://schemas.microsoft.com/office/drawing/2016/5/12/chartex" xmlns:cx7="http://schemas.microsoft.com/office/drawing/2016/5/13/chartex" xmlns:cx8="http://schemas.microsoft.com/office/drawing/2016/5/14/chartex" xmlns:mc="http://schemas.openxmlformats.org/markup-compatibility/2006" xmlns:aink="http://schemas.microsoft.com/office/drawing/2016/ink" xmlns:am3d="http://schemas.microsoft.com/office/drawing/2017/model3d" xmlns:o="urn:schemas-microsoft-com:office:office" xmlns:r="http://schemas.openxmlformats.org/officeDocument/2006/relationships" xmlns:m="http://schemas.openxmlformats.org/officeDocument/2006/math" xmlns:v="urn:schemas-microsoft-com:vml" xmlns:wp14="http://schemas.microsoft.com/office/word/2010/wordprocessingDrawing" xmlns:wp="http://schemas.openxmlformats.org/drawingml/2006/wordprocessingDrawing" xmlns:w10="urn:schemas-microsoft-com:office:word" xmlns:w="http://schemas.openxmlformats.org/wordprocessingml/2006/main" xmlns:w14="http://schemas.microsoft.com/office/word/2010/wordml" xmlns:w15="http://schemas.microsoft.com/office/word/2012/wordml" xmlns:w16cid="http://schemas.microsoft.com/office/word/2016/wordml/cid" xmlns:w16se="http://schemas.microsoft.com/office/word/2015/wordml/symex" xmlns:wpg="http://schemas.microsoft.com/office/word/2010/wordprocessingGroup" xmlns:wpi="http://schemas.microsoft.com/office/word/2010/wordprocessingInk" xmlns:wne="http://schemas.microsoft.com/office/word/2006/wordml" xmlns:wps="http://schemas.microsoft.com/office/word/2010/wordprocessingShape" mc:Ignorable="w14 w15 w16se w16cid wp14">
   <w15:person w15:author="Barakat Arthur">
     <w15:presenceInfo w15:providerId="AD" w15:userId="S-1-5-21-57989841-436374069-839522115-107018"/>
-  </w15:person>
-  <w15:person w15:author="Nicolas">
-    <w15:presenceInfo w15:providerId="None" w15:userId="Nicolas"/>
   </w15:person>
 </w15:people>
 </file>
 
 <file path=word/styles.xml><?xml version="1.0" encoding="utf-8"?>
-<w:styles xmlns:mc="http://schemas.openxmlformats.org/markup-compatibility/2006" xmlns:r="http://schemas.openxmlformats.org/officeDocument/2006/relationships" xmlns:w="http://schemas.openxmlformats.org/wordprocessingml/2006/main" xmlns:w14="http://schemas.microsoft.com/office/word/2010/wordml" xmlns:w15="http://schemas.microsoft.com/office/word/2012/wordml" xmlns:w16cex="http://schemas.microsoft.com/office/word/2018/wordml/cex" xmlns:w16cid="http://schemas.microsoft.com/office/word/2016/wordml/cid" xmlns:w16="http://schemas.microsoft.com/office/word/2018/wordml" xmlns:w16se="http://schemas.microsoft.com/office/word/2015/wordml/symex" mc:Ignorable="w14 w15 w16se w16cid w16 w16cex">
+<w:styles xmlns:mc="http://schemas.openxmlformats.org/markup-compatibility/2006" xmlns:r="http://schemas.openxmlformats.org/officeDocument/2006/relationships" xmlns:w="http://schemas.openxmlformats.org/wordprocessingml/2006/main" xmlns:w14="http://schemas.microsoft.com/office/word/2010/wordml" xmlns:w15="http://schemas.microsoft.com/office/word/2012/wordml" xmlns:w16cid="http://schemas.microsoft.com/office/word/2016/wordml/cid" xmlns:w16se="http://schemas.microsoft.com/office/word/2015/wordml/symex" mc:Ignorable="w14 w15 w16se w16cid">
   <w:docDefaults>
     <w:rPrDefault>
       <w:rPr>
@@ -1194,7 +1099,7 @@
       </w:pPr>
     </w:pPrDefault>
   </w:docDefaults>
-  <w:latentStyles w:defLockedState="0" w:defUIPriority="99" w:defSemiHidden="0" w:defUnhideWhenUsed="0" w:defQFormat="0" w:count="376">
+  <w:latentStyles w:defLockedState="0" w:defUIPriority="99" w:defSemiHidden="0" w:defUnhideWhenUsed="0" w:defQFormat="0" w:count="375">
     <w:lsdException w:name="Normal" w:uiPriority="0" w:qFormat="1"/>
     <w:lsdException w:name="heading 1" w:uiPriority="9" w:qFormat="1"/>
     <w:lsdException w:name="heading 2" w:semiHidden="1" w:uiPriority="9" w:unhideWhenUsed="1" w:qFormat="1"/>
@@ -1300,6 +1205,7 @@
     <w:lsdException w:name="HTML Sample" w:semiHidden="1" w:unhideWhenUsed="1"/>
     <w:lsdException w:name="HTML Typewriter" w:semiHidden="1" w:unhideWhenUsed="1"/>
     <w:lsdException w:name="HTML Variable" w:semiHidden="1" w:unhideWhenUsed="1"/>
+    <w:lsdException w:name="Normal Table" w:semiHidden="1" w:unhideWhenUsed="1"/>
     <w:lsdException w:name="annotation subject" w:semiHidden="1" w:unhideWhenUsed="1"/>
     <w:lsdException w:name="No List" w:semiHidden="1" w:unhideWhenUsed="1"/>
     <w:lsdException w:name="Outline List 1" w:semiHidden="1" w:unhideWhenUsed="1"/>
@@ -1346,8 +1252,10 @@
     <w:lsdException w:name="Table Subtle 2" w:semiHidden="1" w:unhideWhenUsed="1"/>
     <w:lsdException w:name="Table Web 1" w:semiHidden="1" w:unhideWhenUsed="1"/>
     <w:lsdException w:name="Table Web 2" w:semiHidden="1" w:unhideWhenUsed="1"/>
+    <w:lsdException w:name="Table Web 3" w:semiHidden="1" w:unhideWhenUsed="1"/>
     <w:lsdException w:name="Balloon Text" w:semiHidden="1" w:unhideWhenUsed="1"/>
     <w:lsdException w:name="Table Grid" w:uiPriority="39"/>
+    <w:lsdException w:name="Table Theme" w:semiHidden="1" w:unhideWhenUsed="1"/>
     <w:lsdException w:name="Placeholder Text" w:semiHidden="1"/>
     <w:lsdException w:name="No Spacing" w:uiPriority="1" w:qFormat="1"/>
     <w:lsdException w:name="Light Shading" w:uiPriority="60"/>
@@ -1567,19 +1475,18 @@
     <w:lsdException w:name="Smart Hyperlink" w:semiHidden="1" w:unhideWhenUsed="1"/>
     <w:lsdException w:name="Hashtag" w:semiHidden="1" w:unhideWhenUsed="1"/>
     <w:lsdException w:name="Unresolved Mention" w:semiHidden="1" w:unhideWhenUsed="1"/>
-    <w:lsdException w:name="Smart Link" w:semiHidden="1" w:unhideWhenUsed="1"/>
   </w:latentStyles>
   <w:style w:type="paragraph" w:default="1" w:styleId="Normal">
     <w:name w:val="Normal"/>
     <w:qFormat/>
   </w:style>
-  <w:style w:type="character" w:default="1" w:styleId="Policepardfaut">
+  <w:style w:type="character" w:default="1" w:styleId="DefaultParagraphFont">
     <w:name w:val="Default Paragraph Font"/>
     <w:uiPriority w:val="1"/>
     <w:semiHidden/>
     <w:unhideWhenUsed/>
   </w:style>
-  <w:style w:type="table" w:default="1" w:styleId="TableauNormal">
+  <w:style w:type="table" w:default="1" w:styleId="TableNormal">
     <w:name w:val="Normal Table"/>
     <w:uiPriority w:val="99"/>
     <w:semiHidden/>
@@ -1594,13 +1501,13 @@
       </w:tblCellMar>
     </w:tblPr>
   </w:style>
-  <w:style w:type="numbering" w:default="1" w:styleId="Aucuneliste">
+  <w:style w:type="numbering" w:default="1" w:styleId="NoList">
     <w:name w:val="No List"/>
     <w:uiPriority w:val="99"/>
     <w:semiHidden/>
     <w:unhideWhenUsed/>
   </w:style>
-  <w:style w:type="paragraph" w:styleId="Paragraphedeliste">
+  <w:style w:type="paragraph" w:styleId="ListParagraph">
     <w:name w:val="List Paragraph"/>
     <w:basedOn w:val="Normal"/>
     <w:uiPriority w:val="34"/>
@@ -1611,9 +1518,9 @@
       <w:contextualSpacing/>
     </w:pPr>
   </w:style>
-  <w:style w:type="character" w:styleId="Marquedecommentaire">
+  <w:style w:type="character" w:styleId="CommentReference">
     <w:name w:val="annotation reference"/>
-    <w:basedOn w:val="Policepardfaut"/>
+    <w:basedOn w:val="DefaultParagraphFont"/>
     <w:uiPriority w:val="99"/>
     <w:semiHidden/>
     <w:unhideWhenUsed/>
@@ -1623,10 +1530,10 @@
       <w:szCs w:val="16"/>
     </w:rPr>
   </w:style>
-  <w:style w:type="paragraph" w:styleId="Commentaire">
+  <w:style w:type="paragraph" w:styleId="CommentText">
     <w:name w:val="annotation text"/>
     <w:basedOn w:val="Normal"/>
-    <w:link w:val="CommentaireCar"/>
+    <w:link w:val="CommentTextChar"/>
     <w:uiPriority w:val="99"/>
     <w:semiHidden/>
     <w:unhideWhenUsed/>
@@ -1639,10 +1546,10 @@
       <w:szCs w:val="20"/>
     </w:rPr>
   </w:style>
-  <w:style w:type="character" w:customStyle="1" w:styleId="CommentaireCar">
-    <w:name w:val="Commentaire Car"/>
-    <w:basedOn w:val="Policepardfaut"/>
-    <w:link w:val="Commentaire"/>
+  <w:style w:type="character" w:customStyle="1" w:styleId="CommentTextChar">
+    <w:name w:val="Comment Text Char"/>
+    <w:basedOn w:val="DefaultParagraphFont"/>
+    <w:link w:val="CommentText"/>
     <w:uiPriority w:val="99"/>
     <w:semiHidden/>
     <w:rsid w:val="00EB7C4F"/>
@@ -1651,11 +1558,11 @@
       <w:szCs w:val="20"/>
     </w:rPr>
   </w:style>
-  <w:style w:type="paragraph" w:styleId="Objetducommentaire">
+  <w:style w:type="paragraph" w:styleId="CommentSubject">
     <w:name w:val="annotation subject"/>
-    <w:basedOn w:val="Commentaire"/>
-    <w:next w:val="Commentaire"/>
-    <w:link w:val="ObjetducommentaireCar"/>
+    <w:basedOn w:val="CommentText"/>
+    <w:next w:val="CommentText"/>
+    <w:link w:val="CommentSubjectChar"/>
     <w:uiPriority w:val="99"/>
     <w:semiHidden/>
     <w:unhideWhenUsed/>
@@ -1665,10 +1572,10 @@
       <w:bCs/>
     </w:rPr>
   </w:style>
-  <w:style w:type="character" w:customStyle="1" w:styleId="ObjetducommentaireCar">
-    <w:name w:val="Objet du commentaire Car"/>
-    <w:basedOn w:val="CommentaireCar"/>
-    <w:link w:val="Objetducommentaire"/>
+  <w:style w:type="character" w:customStyle="1" w:styleId="CommentSubjectChar">
+    <w:name w:val="Comment Subject Char"/>
+    <w:basedOn w:val="CommentTextChar"/>
+    <w:link w:val="CommentSubject"/>
     <w:uiPriority w:val="99"/>
     <w:semiHidden/>
     <w:rsid w:val="00EB7C4F"/>
@@ -1679,10 +1586,10 @@
       <w:szCs w:val="20"/>
     </w:rPr>
   </w:style>
-  <w:style w:type="paragraph" w:styleId="Textedebulles">
+  <w:style w:type="paragraph" w:styleId="BalloonText">
     <w:name w:val="Balloon Text"/>
     <w:basedOn w:val="Normal"/>
-    <w:link w:val="TextedebullesCar"/>
+    <w:link w:val="BalloonTextChar"/>
     <w:uiPriority w:val="99"/>
     <w:semiHidden/>
     <w:unhideWhenUsed/>
@@ -1696,10 +1603,10 @@
       <w:szCs w:val="18"/>
     </w:rPr>
   </w:style>
-  <w:style w:type="character" w:customStyle="1" w:styleId="TextedebullesCar">
-    <w:name w:val="Texte de bulles Car"/>
-    <w:basedOn w:val="Policepardfaut"/>
-    <w:link w:val="Textedebulles"/>
+  <w:style w:type="character" w:customStyle="1" w:styleId="BalloonTextChar">
+    <w:name w:val="Balloon Text Char"/>
+    <w:basedOn w:val="DefaultParagraphFont"/>
+    <w:link w:val="BalloonText"/>
     <w:uiPriority w:val="99"/>
     <w:semiHidden/>
     <w:rsid w:val="00EB7C4F"/>
@@ -1708,16 +1615,6 @@
       <w:sz w:val="18"/>
       <w:szCs w:val="18"/>
     </w:rPr>
-  </w:style>
-  <w:style w:type="paragraph" w:styleId="Rvision">
-    <w:name w:val="Revision"/>
-    <w:hidden/>
-    <w:uiPriority w:val="99"/>
-    <w:semiHidden/>
-    <w:rsid w:val="00D91A05"/>
-    <w:pPr>
-      <w:spacing w:after="0" w:line="240" w:lineRule="auto"/>
-    </w:pPr>
   </w:style>
 </w:styles>
 </file>

</xml_diff>